<commit_message>
Assignment#4 _ CA + MS + MLA
</commit_message>
<xml_diff>
--- a/Lokesh/Assignments/IoT Assignments.docx
+++ b/Lokesh/Assignments/IoT Assignments.docx
@@ -785,16 +785,7 @@
           <w:sz w:val="48"/>
           <w:szCs w:val="48"/>
         </w:rPr>
-        <w:t>Assignment#</w:t>
-      </w:r>
-      <w:r>
-        <w:rPr>
-          <w:rStyle w:val="Strong"/>
-          <w:rFonts w:ascii="Palatino Linotype" w:hAnsi="Palatino Linotype"/>
-          <w:sz w:val="48"/>
-          <w:szCs w:val="48"/>
-        </w:rPr>
-        <w:t>2</w:t>
+        <w:t>Assignment#2</w:t>
       </w:r>
     </w:p>
     <w:p>
@@ -2508,16 +2499,7 @@
           <w:sz w:val="48"/>
           <w:szCs w:val="48"/>
         </w:rPr>
-        <w:t>Assignment#</w:t>
-      </w:r>
-      <w:r>
-        <w:rPr>
-          <w:rStyle w:val="Strong"/>
-          <w:rFonts w:ascii="Palatino Linotype" w:hAnsi="Palatino Linotype"/>
-          <w:sz w:val="48"/>
-          <w:szCs w:val="48"/>
-        </w:rPr>
-        <w:t>3</w:t>
+        <w:t>Assignment#3</w:t>
       </w:r>
     </w:p>
     <w:p>
@@ -2543,15 +2525,7 @@
           <w:sz w:val="24"/>
           <w:szCs w:val="24"/>
         </w:rPr>
-        <w:t>Explain Basic Structure of an Arduino Program</w:t>
-      </w:r>
-      <w:r>
-        <w:rPr>
-          <w:rFonts w:ascii="Palatino Linotype" w:hAnsi="Palatino Linotype"/>
-          <w:sz w:val="24"/>
-          <w:szCs w:val="24"/>
-        </w:rPr>
-        <w:t>.</w:t>
+        <w:t>Explain Basic Structure of an Arduino Program.</w:t>
       </w:r>
     </w:p>
     <w:p>
@@ -2580,29 +2554,7 @@
           <w:lang w:eastAsia="en-IN"/>
           <w14:ligatures w14:val="none"/>
         </w:rPr>
-        <w:t xml:space="preserve">There are two required parts or functions that </w:t>
-      </w:r>
-      <w:r>
-        <w:rPr>
-          <w:rFonts w:ascii="Palatino Linotype" w:eastAsia="Times New Roman" w:hAnsi="Palatino Linotype" w:cs="Times New Roman"/>
-          <w:kern w:val="0"/>
-          <w:sz w:val="24"/>
-          <w:szCs w:val="24"/>
-          <w:lang w:eastAsia="en-IN"/>
-          <w14:ligatures w14:val="none"/>
-        </w:rPr>
-        <w:t>enclose</w:t>
-      </w:r>
-      <w:r>
-        <w:rPr>
-          <w:rFonts w:ascii="Palatino Linotype" w:eastAsia="Times New Roman" w:hAnsi="Palatino Linotype" w:cs="Times New Roman"/>
-          <w:kern w:val="0"/>
-          <w:sz w:val="24"/>
-          <w:szCs w:val="24"/>
-          <w:lang w:eastAsia="en-IN"/>
-          <w14:ligatures w14:val="none"/>
-        </w:rPr>
-        <w:t xml:space="preserve"> blocks of statements.</w:t>
+        <w:t>There are two required parts or functions that enclose blocks of statements.</w:t>
       </w:r>
     </w:p>
     <w:p>
@@ -3422,10 +3374,7 @@
       <w:pPr>
         <w:pStyle w:val="ListParagraph"/>
         <w:rPr>
-          <w:rStyle w:val="Strong"/>
           <w:rFonts w:ascii="Palatino Linotype" w:eastAsia="Times New Roman" w:hAnsi="Palatino Linotype" w:cs="Cascadia Code"/>
-          <w:b w:val="0"/>
-          <w:bCs w:val="0"/>
           <w:kern w:val="0"/>
           <w:sz w:val="24"/>
           <w:szCs w:val="24"/>
@@ -3442,9 +3391,12 @@
           <w:lang w:eastAsia="en-IN"/>
           <w14:ligatures w14:val="none"/>
         </w:rPr>
-        <w:t>The loop function follows next and includes the code to be executed continuously – reading inputs, triggering outputs, etc</w:t>
-      </w:r>
-      <w:r>
+        <w:t>The loop function follows next and includes the code to be executed continuously – reading inputs, triggering outputs, etc.</w:t>
+      </w:r>
+    </w:p>
+    <w:p>
+      <w:pPr>
+        <w:pStyle w:val="ListParagraph"/>
         <w:rPr>
           <w:rFonts w:ascii="Palatino Linotype" w:eastAsia="Times New Roman" w:hAnsi="Palatino Linotype" w:cs="Cascadia Code"/>
           <w:kern w:val="0"/>
@@ -3453,8 +3405,1616 @@
           <w:lang w:eastAsia="en-IN"/>
           <w14:ligatures w14:val="none"/>
         </w:rPr>
-        <w:t>.</w:t>
-      </w:r>
+      </w:pPr>
+    </w:p>
+    <w:p>
+      <w:pPr>
+        <w:pStyle w:val="ListParagraph"/>
+        <w:rPr>
+          <w:rFonts w:ascii="Palatino Linotype" w:eastAsia="Times New Roman" w:hAnsi="Palatino Linotype" w:cs="Cascadia Code"/>
+          <w:kern w:val="0"/>
+          <w:sz w:val="24"/>
+          <w:szCs w:val="24"/>
+          <w:lang w:eastAsia="en-IN"/>
+          <w14:ligatures w14:val="none"/>
+        </w:rPr>
+      </w:pPr>
+    </w:p>
+    <w:p>
+      <w:pPr>
+        <w:pStyle w:val="ListParagraph"/>
+        <w:rPr>
+          <w:rFonts w:ascii="Palatino Linotype" w:eastAsia="Times New Roman" w:hAnsi="Palatino Linotype" w:cs="Cascadia Code"/>
+          <w:kern w:val="0"/>
+          <w:sz w:val="24"/>
+          <w:szCs w:val="24"/>
+          <w:lang w:eastAsia="en-IN"/>
+          <w14:ligatures w14:val="none"/>
+        </w:rPr>
+      </w:pPr>
+    </w:p>
+    <w:p>
+      <w:pPr>
+        <w:pStyle w:val="ListParagraph"/>
+        <w:rPr>
+          <w:rFonts w:ascii="Palatino Linotype" w:eastAsia="Times New Roman" w:hAnsi="Palatino Linotype" w:cs="Cascadia Code"/>
+          <w:kern w:val="0"/>
+          <w:sz w:val="24"/>
+          <w:szCs w:val="24"/>
+          <w:lang w:eastAsia="en-IN"/>
+          <w14:ligatures w14:val="none"/>
+        </w:rPr>
+      </w:pPr>
+    </w:p>
+    <w:p>
+      <w:pPr>
+        <w:pStyle w:val="ListParagraph"/>
+        <w:rPr>
+          <w:rFonts w:ascii="Palatino Linotype" w:eastAsia="Times New Roman" w:hAnsi="Palatino Linotype" w:cs="Cascadia Code"/>
+          <w:kern w:val="0"/>
+          <w:sz w:val="24"/>
+          <w:szCs w:val="24"/>
+          <w:lang w:eastAsia="en-IN"/>
+          <w14:ligatures w14:val="none"/>
+        </w:rPr>
+      </w:pPr>
+    </w:p>
+    <w:p>
+      <w:pPr>
+        <w:pStyle w:val="ListParagraph"/>
+        <w:rPr>
+          <w:rFonts w:ascii="Palatino Linotype" w:eastAsia="Times New Roman" w:hAnsi="Palatino Linotype" w:cs="Cascadia Code"/>
+          <w:kern w:val="0"/>
+          <w:sz w:val="24"/>
+          <w:szCs w:val="24"/>
+          <w:lang w:eastAsia="en-IN"/>
+          <w14:ligatures w14:val="none"/>
+        </w:rPr>
+      </w:pPr>
+    </w:p>
+    <w:p>
+      <w:pPr>
+        <w:jc w:val="center"/>
+        <w:rPr>
+          <w:rStyle w:val="Strong"/>
+          <w:rFonts w:ascii="Palatino Linotype" w:hAnsi="Palatino Linotype"/>
+          <w:sz w:val="48"/>
+          <w:szCs w:val="48"/>
+        </w:rPr>
+      </w:pPr>
+      <w:r>
+        <w:rPr>
+          <w:rStyle w:val="Strong"/>
+          <w:rFonts w:ascii="Palatino Linotype" w:hAnsi="Palatino Linotype"/>
+          <w:sz w:val="48"/>
+          <w:szCs w:val="48"/>
+        </w:rPr>
+        <w:t>Assignment#</w:t>
+      </w:r>
+      <w:r>
+        <w:rPr>
+          <w:rStyle w:val="Strong"/>
+          <w:rFonts w:ascii="Palatino Linotype" w:hAnsi="Palatino Linotype"/>
+          <w:sz w:val="48"/>
+          <w:szCs w:val="48"/>
+        </w:rPr>
+        <w:t>4</w:t>
+      </w:r>
+    </w:p>
+    <w:p>
+      <w:pPr>
+        <w:spacing w:before="100" w:beforeAutospacing="1" w:after="100" w:afterAutospacing="1" w:line="240" w:lineRule="auto"/>
+        <w:outlineLvl w:val="1"/>
+        <w:rPr>
+          <w:rFonts w:ascii="Palatino Linotype" w:eastAsia="Times New Roman" w:hAnsi="Palatino Linotype" w:cs="Times New Roman"/>
+          <w:b/>
+          <w:bCs/>
+          <w:kern w:val="0"/>
+          <w:sz w:val="36"/>
+          <w:szCs w:val="36"/>
+          <w:lang w:eastAsia="en-IN"/>
+          <w14:ligatures w14:val="none"/>
+        </w:rPr>
+      </w:pPr>
+      <w:r>
+        <w:rPr>
+          <w:rFonts w:ascii="Palatino Linotype" w:eastAsia="Times New Roman" w:hAnsi="Palatino Linotype" w:cs="Times New Roman"/>
+          <w:b/>
+          <w:bCs/>
+          <w:kern w:val="0"/>
+          <w:sz w:val="36"/>
+          <w:szCs w:val="36"/>
+          <w:lang w:eastAsia="en-IN"/>
+          <w14:ligatures w14:val="none"/>
+        </w:rPr>
+        <w:t>1. The Architecture of Modern Computers</w:t>
+      </w:r>
+    </w:p>
+    <w:p>
+      <w:pPr>
+        <w:spacing w:before="100" w:beforeAutospacing="1" w:after="100" w:afterAutospacing="1" w:line="240" w:lineRule="auto"/>
+        <w:outlineLvl w:val="2"/>
+        <w:rPr>
+          <w:rFonts w:ascii="Palatino Linotype" w:eastAsia="Times New Roman" w:hAnsi="Palatino Linotype" w:cs="Times New Roman"/>
+          <w:b/>
+          <w:bCs/>
+          <w:kern w:val="0"/>
+          <w:sz w:val="27"/>
+          <w:szCs w:val="27"/>
+          <w:lang w:eastAsia="en-IN"/>
+          <w14:ligatures w14:val="none"/>
+        </w:rPr>
+      </w:pPr>
+      <w:r>
+        <w:rPr>
+          <w:rFonts w:ascii="Palatino Linotype" w:eastAsia="Times New Roman" w:hAnsi="Palatino Linotype" w:cs="Times New Roman"/>
+          <w:b/>
+          <w:bCs/>
+          <w:kern w:val="0"/>
+          <w:sz w:val="27"/>
+          <w:szCs w:val="27"/>
+          <w:lang w:eastAsia="en-IN"/>
+          <w14:ligatures w14:val="none"/>
+        </w:rPr>
+        <w:t>Parallelism in Modern CPUs</w:t>
+      </w:r>
+    </w:p>
+    <w:p>
+      <w:pPr>
+        <w:spacing w:before="100" w:beforeAutospacing="1" w:after="100" w:afterAutospacing="1" w:line="240" w:lineRule="auto"/>
+        <w:rPr>
+          <w:rFonts w:ascii="Palatino Linotype" w:eastAsia="Times New Roman" w:hAnsi="Palatino Linotype" w:cs="Times New Roman"/>
+          <w:kern w:val="0"/>
+          <w:sz w:val="24"/>
+          <w:szCs w:val="24"/>
+          <w:lang w:eastAsia="en-IN"/>
+          <w14:ligatures w14:val="none"/>
+        </w:rPr>
+      </w:pPr>
+      <w:r>
+        <w:rPr>
+          <w:rFonts w:ascii="Palatino Linotype" w:eastAsia="Times New Roman" w:hAnsi="Palatino Linotype" w:cs="Times New Roman"/>
+          <w:kern w:val="0"/>
+          <w:sz w:val="24"/>
+          <w:szCs w:val="24"/>
+          <w:lang w:eastAsia="en-IN"/>
+          <w14:ligatures w14:val="none"/>
+        </w:rPr>
+        <w:t>Modern CPUs employ various techniques to achieve parallelism, including:</w:t>
+      </w:r>
+    </w:p>
+    <w:p>
+      <w:pPr>
+        <w:numPr>
+          <w:ilvl w:val="0"/>
+          <w:numId w:val="14"/>
+        </w:numPr>
+        <w:spacing w:before="100" w:beforeAutospacing="1" w:after="100" w:afterAutospacing="1" w:line="240" w:lineRule="auto"/>
+        <w:rPr>
+          <w:rFonts w:ascii="Palatino Linotype" w:eastAsia="Times New Roman" w:hAnsi="Palatino Linotype" w:cs="Times New Roman"/>
+          <w:kern w:val="0"/>
+          <w:sz w:val="24"/>
+          <w:szCs w:val="24"/>
+          <w:lang w:eastAsia="en-IN"/>
+          <w14:ligatures w14:val="none"/>
+        </w:rPr>
+      </w:pPr>
+      <w:r>
+        <w:rPr>
+          <w:rFonts w:ascii="Palatino Linotype" w:eastAsia="Times New Roman" w:hAnsi="Palatino Linotype" w:cs="Times New Roman"/>
+          <w:b/>
+          <w:bCs/>
+          <w:kern w:val="0"/>
+          <w:sz w:val="24"/>
+          <w:szCs w:val="24"/>
+          <w:lang w:eastAsia="en-IN"/>
+          <w14:ligatures w14:val="none"/>
+        </w:rPr>
+        <w:t>Pipeline:</w:t>
+      </w:r>
+      <w:r>
+        <w:rPr>
+          <w:rFonts w:ascii="Palatino Linotype" w:eastAsia="Times New Roman" w:hAnsi="Palatino Linotype" w:cs="Times New Roman"/>
+          <w:kern w:val="0"/>
+          <w:sz w:val="24"/>
+          <w:szCs w:val="24"/>
+          <w:lang w:eastAsia="en-IN"/>
+          <w14:ligatures w14:val="none"/>
+        </w:rPr>
+        <w:t xml:space="preserve"> Instructions are broken down into stages, and multiple instructions are processed simultaneously in different stages.</w:t>
+      </w:r>
+    </w:p>
+    <w:p>
+      <w:pPr>
+        <w:numPr>
+          <w:ilvl w:val="0"/>
+          <w:numId w:val="14"/>
+        </w:numPr>
+        <w:spacing w:before="100" w:beforeAutospacing="1" w:after="100" w:afterAutospacing="1" w:line="240" w:lineRule="auto"/>
+        <w:rPr>
+          <w:rFonts w:ascii="Palatino Linotype" w:eastAsia="Times New Roman" w:hAnsi="Palatino Linotype" w:cs="Times New Roman"/>
+          <w:kern w:val="0"/>
+          <w:sz w:val="24"/>
+          <w:szCs w:val="24"/>
+          <w:lang w:eastAsia="en-IN"/>
+          <w14:ligatures w14:val="none"/>
+        </w:rPr>
+      </w:pPr>
+      <w:r>
+        <w:rPr>
+          <w:rFonts w:ascii="Palatino Linotype" w:eastAsia="Times New Roman" w:hAnsi="Palatino Linotype" w:cs="Times New Roman"/>
+          <w:b/>
+          <w:bCs/>
+          <w:kern w:val="0"/>
+          <w:sz w:val="24"/>
+          <w:szCs w:val="24"/>
+          <w:lang w:eastAsia="en-IN"/>
+          <w14:ligatures w14:val="none"/>
+        </w:rPr>
+        <w:t>Superscalar:</w:t>
+      </w:r>
+      <w:r>
+        <w:rPr>
+          <w:rFonts w:ascii="Palatino Linotype" w:eastAsia="Times New Roman" w:hAnsi="Palatino Linotype" w:cs="Times New Roman"/>
+          <w:kern w:val="0"/>
+          <w:sz w:val="24"/>
+          <w:szCs w:val="24"/>
+          <w:lang w:eastAsia="en-IN"/>
+          <w14:ligatures w14:val="none"/>
+        </w:rPr>
+        <w:t xml:space="preserve"> Multiple instructions are executed simultaneously in a single cycle.</w:t>
+      </w:r>
+    </w:p>
+    <w:p>
+      <w:pPr>
+        <w:numPr>
+          <w:ilvl w:val="0"/>
+          <w:numId w:val="14"/>
+        </w:numPr>
+        <w:spacing w:before="100" w:beforeAutospacing="1" w:after="100" w:afterAutospacing="1" w:line="240" w:lineRule="auto"/>
+        <w:rPr>
+          <w:rFonts w:ascii="Palatino Linotype" w:eastAsia="Times New Roman" w:hAnsi="Palatino Linotype" w:cs="Times New Roman"/>
+          <w:kern w:val="0"/>
+          <w:sz w:val="24"/>
+          <w:szCs w:val="24"/>
+          <w:lang w:eastAsia="en-IN"/>
+          <w14:ligatures w14:val="none"/>
+        </w:rPr>
+      </w:pPr>
+      <w:r>
+        <w:rPr>
+          <w:rFonts w:ascii="Palatino Linotype" w:eastAsia="Times New Roman" w:hAnsi="Palatino Linotype" w:cs="Times New Roman"/>
+          <w:b/>
+          <w:bCs/>
+          <w:kern w:val="0"/>
+          <w:sz w:val="24"/>
+          <w:szCs w:val="24"/>
+          <w:lang w:eastAsia="en-IN"/>
+          <w14:ligatures w14:val="none"/>
+        </w:rPr>
+        <w:t>Multi-core:</w:t>
+      </w:r>
+      <w:r>
+        <w:rPr>
+          <w:rFonts w:ascii="Palatino Linotype" w:eastAsia="Times New Roman" w:hAnsi="Palatino Linotype" w:cs="Times New Roman"/>
+          <w:kern w:val="0"/>
+          <w:sz w:val="24"/>
+          <w:szCs w:val="24"/>
+          <w:lang w:eastAsia="en-IN"/>
+          <w14:ligatures w14:val="none"/>
+        </w:rPr>
+        <w:t xml:space="preserve"> A single CPU contains multiple cores, each capable of executing instructions independently.</w:t>
+      </w:r>
+    </w:p>
+    <w:p>
+      <w:pPr>
+        <w:numPr>
+          <w:ilvl w:val="0"/>
+          <w:numId w:val="14"/>
+        </w:numPr>
+        <w:spacing w:before="100" w:beforeAutospacing="1" w:after="100" w:afterAutospacing="1" w:line="240" w:lineRule="auto"/>
+        <w:rPr>
+          <w:rFonts w:ascii="Palatino Linotype" w:eastAsia="Times New Roman" w:hAnsi="Palatino Linotype" w:cs="Times New Roman"/>
+          <w:kern w:val="0"/>
+          <w:sz w:val="24"/>
+          <w:szCs w:val="24"/>
+          <w:lang w:eastAsia="en-IN"/>
+          <w14:ligatures w14:val="none"/>
+        </w:rPr>
+      </w:pPr>
+      <w:r>
+        <w:rPr>
+          <w:rFonts w:ascii="Palatino Linotype" w:eastAsia="Times New Roman" w:hAnsi="Palatino Linotype" w:cs="Times New Roman"/>
+          <w:b/>
+          <w:bCs/>
+          <w:kern w:val="0"/>
+          <w:sz w:val="24"/>
+          <w:szCs w:val="24"/>
+          <w:lang w:eastAsia="en-IN"/>
+          <w14:ligatures w14:val="none"/>
+        </w:rPr>
+        <w:t>SIMD (Single Instruction, Multiple Data):</w:t>
+      </w:r>
+      <w:r>
+        <w:rPr>
+          <w:rFonts w:ascii="Palatino Linotype" w:eastAsia="Times New Roman" w:hAnsi="Palatino Linotype" w:cs="Times New Roman"/>
+          <w:kern w:val="0"/>
+          <w:sz w:val="24"/>
+          <w:szCs w:val="24"/>
+          <w:lang w:eastAsia="en-IN"/>
+          <w14:ligatures w14:val="none"/>
+        </w:rPr>
+        <w:t xml:space="preserve"> A single instruction operates on multiple data elements simultaneously.</w:t>
+      </w:r>
+    </w:p>
+    <w:p>
+      <w:pPr>
+        <w:spacing w:before="100" w:beforeAutospacing="1" w:after="100" w:afterAutospacing="1" w:line="240" w:lineRule="auto"/>
+        <w:rPr>
+          <w:rFonts w:ascii="Palatino Linotype" w:eastAsia="Times New Roman" w:hAnsi="Palatino Linotype" w:cs="Times New Roman"/>
+          <w:kern w:val="0"/>
+          <w:sz w:val="24"/>
+          <w:szCs w:val="24"/>
+          <w:lang w:eastAsia="en-IN"/>
+          <w14:ligatures w14:val="none"/>
+        </w:rPr>
+      </w:pPr>
+      <w:r>
+        <w:rPr>
+          <w:rFonts w:ascii="Palatino Linotype" w:eastAsia="Times New Roman" w:hAnsi="Palatino Linotype" w:cs="Times New Roman"/>
+          <w:kern w:val="0"/>
+          <w:sz w:val="24"/>
+          <w:szCs w:val="24"/>
+          <w:lang w:eastAsia="en-IN"/>
+          <w14:ligatures w14:val="none"/>
+        </w:rPr>
+        <w:t>These techniques significantly improve performance but require careful software design to maximize their benefits. For example, programmers must ensure that instructions are not dependent on each other to avoid pipeline stalls.</w:t>
+      </w:r>
+    </w:p>
+    <w:p>
+      <w:pPr>
+        <w:spacing w:before="100" w:beforeAutospacing="1" w:after="100" w:afterAutospacing="1" w:line="240" w:lineRule="auto"/>
+        <w:outlineLvl w:val="2"/>
+        <w:rPr>
+          <w:rFonts w:ascii="Palatino Linotype" w:eastAsia="Times New Roman" w:hAnsi="Palatino Linotype" w:cs="Times New Roman"/>
+          <w:b/>
+          <w:bCs/>
+          <w:kern w:val="0"/>
+          <w:sz w:val="27"/>
+          <w:szCs w:val="27"/>
+          <w:lang w:eastAsia="en-IN"/>
+          <w14:ligatures w14:val="none"/>
+        </w:rPr>
+      </w:pPr>
+      <w:r>
+        <w:rPr>
+          <w:rFonts w:ascii="Palatino Linotype" w:eastAsia="Times New Roman" w:hAnsi="Palatino Linotype" w:cs="Times New Roman"/>
+          <w:b/>
+          <w:bCs/>
+          <w:kern w:val="0"/>
+          <w:sz w:val="27"/>
+          <w:szCs w:val="27"/>
+          <w:lang w:eastAsia="en-IN"/>
+          <w14:ligatures w14:val="none"/>
+        </w:rPr>
+        <w:t>RISC vs. CISC Architectures</w:t>
+      </w:r>
+    </w:p>
+    <w:p>
+      <w:pPr>
+        <w:numPr>
+          <w:ilvl w:val="0"/>
+          <w:numId w:val="15"/>
+        </w:numPr>
+        <w:spacing w:before="100" w:beforeAutospacing="1" w:after="100" w:afterAutospacing="1" w:line="240" w:lineRule="auto"/>
+        <w:rPr>
+          <w:rFonts w:ascii="Palatino Linotype" w:eastAsia="Times New Roman" w:hAnsi="Palatino Linotype" w:cs="Times New Roman"/>
+          <w:kern w:val="0"/>
+          <w:sz w:val="24"/>
+          <w:szCs w:val="24"/>
+          <w:lang w:eastAsia="en-IN"/>
+          <w14:ligatures w14:val="none"/>
+        </w:rPr>
+      </w:pPr>
+      <w:r>
+        <w:rPr>
+          <w:rFonts w:ascii="Palatino Linotype" w:eastAsia="Times New Roman" w:hAnsi="Palatino Linotype" w:cs="Times New Roman"/>
+          <w:b/>
+          <w:bCs/>
+          <w:kern w:val="0"/>
+          <w:sz w:val="24"/>
+          <w:szCs w:val="24"/>
+          <w:lang w:eastAsia="en-IN"/>
+          <w14:ligatures w14:val="none"/>
+        </w:rPr>
+        <w:t>RISC (Reduced Instruction Set Computing):</w:t>
+      </w:r>
+      <w:r>
+        <w:rPr>
+          <w:rFonts w:ascii="Palatino Linotype" w:eastAsia="Times New Roman" w:hAnsi="Palatino Linotype" w:cs="Times New Roman"/>
+          <w:kern w:val="0"/>
+          <w:sz w:val="24"/>
+          <w:szCs w:val="24"/>
+          <w:lang w:eastAsia="en-IN"/>
+          <w14:ligatures w14:val="none"/>
+        </w:rPr>
+        <w:t xml:space="preserve"> Uses a small set of simple instructions that can be executed in a single cycle. This leads to simpler and faster hardware but requires more complex software.</w:t>
+      </w:r>
+    </w:p>
+    <w:p>
+      <w:pPr>
+        <w:numPr>
+          <w:ilvl w:val="0"/>
+          <w:numId w:val="15"/>
+        </w:numPr>
+        <w:spacing w:before="100" w:beforeAutospacing="1" w:after="100" w:afterAutospacing="1" w:line="240" w:lineRule="auto"/>
+        <w:rPr>
+          <w:rFonts w:ascii="Palatino Linotype" w:eastAsia="Times New Roman" w:hAnsi="Palatino Linotype" w:cs="Times New Roman"/>
+          <w:kern w:val="0"/>
+          <w:sz w:val="24"/>
+          <w:szCs w:val="24"/>
+          <w:lang w:eastAsia="en-IN"/>
+          <w14:ligatures w14:val="none"/>
+        </w:rPr>
+      </w:pPr>
+      <w:r>
+        <w:rPr>
+          <w:rFonts w:ascii="Palatino Linotype" w:eastAsia="Times New Roman" w:hAnsi="Palatino Linotype" w:cs="Times New Roman"/>
+          <w:b/>
+          <w:bCs/>
+          <w:kern w:val="0"/>
+          <w:sz w:val="24"/>
+          <w:szCs w:val="24"/>
+          <w:lang w:eastAsia="en-IN"/>
+          <w14:ligatures w14:val="none"/>
+        </w:rPr>
+        <w:t>CISC (Complex Instruction Set Computing):</w:t>
+      </w:r>
+      <w:r>
+        <w:rPr>
+          <w:rFonts w:ascii="Palatino Linotype" w:eastAsia="Times New Roman" w:hAnsi="Palatino Linotype" w:cs="Times New Roman"/>
+          <w:kern w:val="0"/>
+          <w:sz w:val="24"/>
+          <w:szCs w:val="24"/>
+          <w:lang w:eastAsia="en-IN"/>
+          <w14:ligatures w14:val="none"/>
+        </w:rPr>
+        <w:t xml:space="preserve"> Uses a large set of complex instructions that can perform multiple operations in a single cycle. This simplifies software but requires more complex and slower hardware.</w:t>
+      </w:r>
+    </w:p>
+    <w:p>
+      <w:pPr>
+        <w:spacing w:before="100" w:beforeAutospacing="1" w:after="100" w:afterAutospacing="1" w:line="240" w:lineRule="auto"/>
+        <w:rPr>
+          <w:rFonts w:ascii="Palatino Linotype" w:eastAsia="Times New Roman" w:hAnsi="Palatino Linotype" w:cs="Times New Roman"/>
+          <w:kern w:val="0"/>
+          <w:sz w:val="24"/>
+          <w:szCs w:val="24"/>
+          <w:lang w:eastAsia="en-IN"/>
+          <w14:ligatures w14:val="none"/>
+        </w:rPr>
+      </w:pPr>
+      <w:r>
+        <w:rPr>
+          <w:rFonts w:ascii="Palatino Linotype" w:eastAsia="Times New Roman" w:hAnsi="Palatino Linotype" w:cs="Times New Roman"/>
+          <w:kern w:val="0"/>
+          <w:sz w:val="24"/>
+          <w:szCs w:val="24"/>
+          <w:lang w:eastAsia="en-IN"/>
+          <w14:ligatures w14:val="none"/>
+        </w:rPr>
+        <w:t>RISC architectures are generally preferred in modern systems due to their simplicity and efficiency. However, CISC architectures are still used in some legacy systems. The choice of architecture influences the design of operating systems, as the OS must be tailored to the specific instruction set.</w:t>
+      </w:r>
+    </w:p>
+    <w:p>
+      <w:pPr>
+        <w:spacing w:before="100" w:beforeAutospacing="1" w:after="100" w:afterAutospacing="1" w:line="240" w:lineRule="auto"/>
+        <w:outlineLvl w:val="2"/>
+        <w:rPr>
+          <w:rFonts w:ascii="Palatino Linotype" w:eastAsia="Times New Roman" w:hAnsi="Palatino Linotype" w:cs="Times New Roman"/>
+          <w:b/>
+          <w:bCs/>
+          <w:kern w:val="0"/>
+          <w:sz w:val="27"/>
+          <w:szCs w:val="27"/>
+          <w:lang w:eastAsia="en-IN"/>
+          <w14:ligatures w14:val="none"/>
+        </w:rPr>
+      </w:pPr>
+      <w:r>
+        <w:rPr>
+          <w:rFonts w:ascii="Palatino Linotype" w:eastAsia="Times New Roman" w:hAnsi="Palatino Linotype" w:cs="Times New Roman"/>
+          <w:b/>
+          <w:bCs/>
+          <w:kern w:val="0"/>
+          <w:sz w:val="27"/>
+          <w:szCs w:val="27"/>
+          <w:lang w:eastAsia="en-IN"/>
+          <w14:ligatures w14:val="none"/>
+        </w:rPr>
+        <w:t>CISC vs. RISC and Von Neumann vs. Harvard Architectures</w:t>
+      </w:r>
+    </w:p>
+    <w:p>
+      <w:pPr>
+        <w:numPr>
+          <w:ilvl w:val="0"/>
+          <w:numId w:val="16"/>
+        </w:numPr>
+        <w:spacing w:before="100" w:beforeAutospacing="1" w:after="100" w:afterAutospacing="1" w:line="240" w:lineRule="auto"/>
+        <w:rPr>
+          <w:rFonts w:ascii="Palatino Linotype" w:eastAsia="Times New Roman" w:hAnsi="Palatino Linotype" w:cs="Times New Roman"/>
+          <w:kern w:val="0"/>
+          <w:sz w:val="24"/>
+          <w:szCs w:val="24"/>
+          <w:lang w:eastAsia="en-IN"/>
+          <w14:ligatures w14:val="none"/>
+        </w:rPr>
+      </w:pPr>
+      <w:r>
+        <w:rPr>
+          <w:rFonts w:ascii="Palatino Linotype" w:eastAsia="Times New Roman" w:hAnsi="Palatino Linotype" w:cs="Times New Roman"/>
+          <w:b/>
+          <w:bCs/>
+          <w:kern w:val="0"/>
+          <w:sz w:val="24"/>
+          <w:szCs w:val="24"/>
+          <w:lang w:eastAsia="en-IN"/>
+          <w14:ligatures w14:val="none"/>
+        </w:rPr>
+        <w:t>CISC vs. RISC:</w:t>
+      </w:r>
+      <w:r>
+        <w:rPr>
+          <w:rFonts w:ascii="Palatino Linotype" w:eastAsia="Times New Roman" w:hAnsi="Palatino Linotype" w:cs="Times New Roman"/>
+          <w:kern w:val="0"/>
+          <w:sz w:val="24"/>
+          <w:szCs w:val="24"/>
+          <w:lang w:eastAsia="en-IN"/>
+          <w14:ligatures w14:val="none"/>
+        </w:rPr>
+        <w:t xml:space="preserve"> As discussed above, CISC has complex instructions while RISC has simpler ones.</w:t>
+      </w:r>
+    </w:p>
+    <w:p>
+      <w:pPr>
+        <w:numPr>
+          <w:ilvl w:val="0"/>
+          <w:numId w:val="16"/>
+        </w:numPr>
+        <w:spacing w:before="100" w:beforeAutospacing="1" w:after="100" w:afterAutospacing="1" w:line="240" w:lineRule="auto"/>
+        <w:rPr>
+          <w:rFonts w:ascii="Palatino Linotype" w:eastAsia="Times New Roman" w:hAnsi="Palatino Linotype" w:cs="Times New Roman"/>
+          <w:kern w:val="0"/>
+          <w:sz w:val="24"/>
+          <w:szCs w:val="24"/>
+          <w:lang w:eastAsia="en-IN"/>
+          <w14:ligatures w14:val="none"/>
+        </w:rPr>
+      </w:pPr>
+      <w:r>
+        <w:rPr>
+          <w:rFonts w:ascii="Palatino Linotype" w:eastAsia="Times New Roman" w:hAnsi="Palatino Linotype" w:cs="Times New Roman"/>
+          <w:b/>
+          <w:bCs/>
+          <w:kern w:val="0"/>
+          <w:sz w:val="24"/>
+          <w:szCs w:val="24"/>
+          <w:lang w:eastAsia="en-IN"/>
+          <w14:ligatures w14:val="none"/>
+        </w:rPr>
+        <w:t>Von Neumann Architecture:</w:t>
+      </w:r>
+      <w:r>
+        <w:rPr>
+          <w:rFonts w:ascii="Palatino Linotype" w:eastAsia="Times New Roman" w:hAnsi="Palatino Linotype" w:cs="Times New Roman"/>
+          <w:kern w:val="0"/>
+          <w:sz w:val="24"/>
+          <w:szCs w:val="24"/>
+          <w:lang w:eastAsia="en-IN"/>
+          <w14:ligatures w14:val="none"/>
+        </w:rPr>
+        <w:t xml:space="preserve"> Uses a single memory for both instructions and data. This is the most common architecture in modern computers.</w:t>
+      </w:r>
+    </w:p>
+    <w:p>
+      <w:pPr>
+        <w:numPr>
+          <w:ilvl w:val="0"/>
+          <w:numId w:val="16"/>
+        </w:numPr>
+        <w:spacing w:before="100" w:beforeAutospacing="1" w:after="100" w:afterAutospacing="1" w:line="240" w:lineRule="auto"/>
+        <w:rPr>
+          <w:rFonts w:ascii="Palatino Linotype" w:eastAsia="Times New Roman" w:hAnsi="Palatino Linotype" w:cs="Times New Roman"/>
+          <w:kern w:val="0"/>
+          <w:sz w:val="24"/>
+          <w:szCs w:val="24"/>
+          <w:lang w:eastAsia="en-IN"/>
+          <w14:ligatures w14:val="none"/>
+        </w:rPr>
+      </w:pPr>
+      <w:r>
+        <w:rPr>
+          <w:rFonts w:ascii="Palatino Linotype" w:eastAsia="Times New Roman" w:hAnsi="Palatino Linotype" w:cs="Times New Roman"/>
+          <w:b/>
+          <w:bCs/>
+          <w:kern w:val="0"/>
+          <w:sz w:val="24"/>
+          <w:szCs w:val="24"/>
+          <w:lang w:eastAsia="en-IN"/>
+          <w14:ligatures w14:val="none"/>
+        </w:rPr>
+        <w:t>Harvard Architecture:</w:t>
+      </w:r>
+      <w:r>
+        <w:rPr>
+          <w:rFonts w:ascii="Palatino Linotype" w:eastAsia="Times New Roman" w:hAnsi="Palatino Linotype" w:cs="Times New Roman"/>
+          <w:kern w:val="0"/>
+          <w:sz w:val="24"/>
+          <w:szCs w:val="24"/>
+          <w:lang w:eastAsia="en-IN"/>
+          <w14:ligatures w14:val="none"/>
+        </w:rPr>
+        <w:t xml:space="preserve"> Uses separate memories for instructions and data. This can improve performance but is more complex to implement.</w:t>
+      </w:r>
+    </w:p>
+    <w:p>
+      <w:pPr>
+        <w:spacing w:before="100" w:beforeAutospacing="1" w:after="100" w:afterAutospacing="1" w:line="240" w:lineRule="auto"/>
+        <w:rPr>
+          <w:rFonts w:ascii="Palatino Linotype" w:eastAsia="Times New Roman" w:hAnsi="Palatino Linotype" w:cs="Times New Roman"/>
+          <w:kern w:val="0"/>
+          <w:sz w:val="24"/>
+          <w:szCs w:val="24"/>
+          <w:lang w:eastAsia="en-IN"/>
+          <w14:ligatures w14:val="none"/>
+        </w:rPr>
+      </w:pPr>
+      <w:r>
+        <w:rPr>
+          <w:rFonts w:ascii="Palatino Linotype" w:eastAsia="Times New Roman" w:hAnsi="Palatino Linotype" w:cs="Times New Roman"/>
+          <w:kern w:val="0"/>
+          <w:sz w:val="24"/>
+          <w:szCs w:val="24"/>
+          <w:lang w:eastAsia="en-IN"/>
+          <w14:ligatures w14:val="none"/>
+        </w:rPr>
+        <w:t>The Von Neumann architecture is more common due to its simplicity and cost-effectiveness. However, the Harvard architecture can be advantageous in certain applications, such as digital signal processing, where there is a high demand for both instruction and data fetches.</w:t>
+      </w:r>
+    </w:p>
+    <w:p>
+      <w:pPr>
+        <w:spacing w:before="100" w:beforeAutospacing="1" w:after="100" w:afterAutospacing="1" w:line="240" w:lineRule="auto"/>
+        <w:outlineLvl w:val="1"/>
+        <w:rPr>
+          <w:rFonts w:ascii="Palatino Linotype" w:eastAsia="Times New Roman" w:hAnsi="Palatino Linotype" w:cs="Times New Roman"/>
+          <w:b/>
+          <w:bCs/>
+          <w:kern w:val="0"/>
+          <w:sz w:val="36"/>
+          <w:szCs w:val="36"/>
+          <w:lang w:val="it-IT" w:eastAsia="en-IN"/>
+          <w14:ligatures w14:val="none"/>
+        </w:rPr>
+      </w:pPr>
+      <w:r>
+        <w:rPr>
+          <w:rFonts w:ascii="Palatino Linotype" w:eastAsia="Times New Roman" w:hAnsi="Palatino Linotype" w:cs="Times New Roman"/>
+          <w:b/>
+          <w:bCs/>
+          <w:kern w:val="0"/>
+          <w:sz w:val="36"/>
+          <w:szCs w:val="36"/>
+          <w:lang w:val="it-IT" w:eastAsia="en-IN"/>
+          <w14:ligatures w14:val="none"/>
+        </w:rPr>
+        <w:t>2. Micro</w:t>
+      </w:r>
+      <w:r>
+        <w:rPr>
+          <w:rFonts w:ascii="Palatino Linotype" w:eastAsia="Times New Roman" w:hAnsi="Palatino Linotype" w:cs="Times New Roman"/>
+          <w:b/>
+          <w:bCs/>
+          <w:kern w:val="0"/>
+          <w:sz w:val="36"/>
+          <w:szCs w:val="36"/>
+          <w:lang w:val="it-IT" w:eastAsia="en-IN"/>
+          <w14:ligatures w14:val="none"/>
+        </w:rPr>
+        <w:t>C</w:t>
+      </w:r>
+      <w:r>
+        <w:rPr>
+          <w:rFonts w:ascii="Palatino Linotype" w:eastAsia="Times New Roman" w:hAnsi="Palatino Linotype" w:cs="Times New Roman"/>
+          <w:b/>
+          <w:bCs/>
+          <w:kern w:val="0"/>
+          <w:sz w:val="36"/>
+          <w:szCs w:val="36"/>
+          <w:lang w:val="it-IT" w:eastAsia="en-IN"/>
+          <w14:ligatures w14:val="none"/>
+        </w:rPr>
+        <w:t>ontrollers (e.g., Arduino Uno R3)</w:t>
+      </w:r>
+    </w:p>
+    <w:p>
+      <w:pPr>
+        <w:spacing w:before="100" w:beforeAutospacing="1" w:after="100" w:afterAutospacing="1" w:line="240" w:lineRule="auto"/>
+        <w:outlineLvl w:val="2"/>
+        <w:rPr>
+          <w:rFonts w:ascii="Palatino Linotype" w:eastAsia="Times New Roman" w:hAnsi="Palatino Linotype" w:cs="Times New Roman"/>
+          <w:b/>
+          <w:bCs/>
+          <w:kern w:val="0"/>
+          <w:sz w:val="27"/>
+          <w:szCs w:val="27"/>
+          <w:lang w:eastAsia="en-IN"/>
+          <w14:ligatures w14:val="none"/>
+        </w:rPr>
+      </w:pPr>
+      <w:r>
+        <w:rPr>
+          <w:rFonts w:ascii="Palatino Linotype" w:eastAsia="Times New Roman" w:hAnsi="Palatino Linotype" w:cs="Times New Roman"/>
+          <w:b/>
+          <w:bCs/>
+          <w:kern w:val="0"/>
+          <w:sz w:val="27"/>
+          <w:szCs w:val="27"/>
+          <w:lang w:eastAsia="en-IN"/>
+          <w14:ligatures w14:val="none"/>
+        </w:rPr>
+        <w:t>AVR vs. ARM Architecture</w:t>
+      </w:r>
+    </w:p>
+    <w:p>
+      <w:pPr>
+        <w:numPr>
+          <w:ilvl w:val="0"/>
+          <w:numId w:val="17"/>
+        </w:numPr>
+        <w:spacing w:before="100" w:beforeAutospacing="1" w:after="100" w:afterAutospacing="1" w:line="240" w:lineRule="auto"/>
+        <w:rPr>
+          <w:rFonts w:ascii="Palatino Linotype" w:eastAsia="Times New Roman" w:hAnsi="Palatino Linotype" w:cs="Times New Roman"/>
+          <w:kern w:val="0"/>
+          <w:sz w:val="24"/>
+          <w:szCs w:val="24"/>
+          <w:lang w:eastAsia="en-IN"/>
+          <w14:ligatures w14:val="none"/>
+        </w:rPr>
+      </w:pPr>
+      <w:r>
+        <w:rPr>
+          <w:rFonts w:ascii="Palatino Linotype" w:eastAsia="Times New Roman" w:hAnsi="Palatino Linotype" w:cs="Times New Roman"/>
+          <w:b/>
+          <w:bCs/>
+          <w:kern w:val="0"/>
+          <w:sz w:val="24"/>
+          <w:szCs w:val="24"/>
+          <w:lang w:eastAsia="en-IN"/>
+          <w14:ligatures w14:val="none"/>
+        </w:rPr>
+        <w:t>AVR (Atmel RISC Architecture):</w:t>
+      </w:r>
+      <w:r>
+        <w:rPr>
+          <w:rFonts w:ascii="Palatino Linotype" w:eastAsia="Times New Roman" w:hAnsi="Palatino Linotype" w:cs="Times New Roman"/>
+          <w:kern w:val="0"/>
+          <w:sz w:val="24"/>
+          <w:szCs w:val="24"/>
+          <w:lang w:eastAsia="en-IN"/>
+          <w14:ligatures w14:val="none"/>
+        </w:rPr>
+        <w:t xml:space="preserve"> Used in the Arduino Uno R3. It is </w:t>
+      </w:r>
+      <w:proofErr w:type="gramStart"/>
+      <w:r>
+        <w:rPr>
+          <w:rFonts w:ascii="Palatino Linotype" w:eastAsia="Times New Roman" w:hAnsi="Palatino Linotype" w:cs="Times New Roman"/>
+          <w:kern w:val="0"/>
+          <w:sz w:val="24"/>
+          <w:szCs w:val="24"/>
+          <w:lang w:eastAsia="en-IN"/>
+          <w14:ligatures w14:val="none"/>
+        </w:rPr>
+        <w:t>a</w:t>
+      </w:r>
+      <w:proofErr w:type="gramEnd"/>
+      <w:r>
+        <w:rPr>
+          <w:rFonts w:ascii="Palatino Linotype" w:eastAsia="Times New Roman" w:hAnsi="Palatino Linotype" w:cs="Times New Roman"/>
+          <w:kern w:val="0"/>
+          <w:sz w:val="24"/>
+          <w:szCs w:val="24"/>
+          <w:lang w:eastAsia="en-IN"/>
+          <w14:ligatures w14:val="none"/>
+        </w:rPr>
+        <w:t xml:space="preserve"> 8-bit RISC architecture with a simple instruction set and low power consumption.</w:t>
+      </w:r>
+    </w:p>
+    <w:p>
+      <w:pPr>
+        <w:numPr>
+          <w:ilvl w:val="0"/>
+          <w:numId w:val="17"/>
+        </w:numPr>
+        <w:spacing w:before="100" w:beforeAutospacing="1" w:after="100" w:afterAutospacing="1" w:line="240" w:lineRule="auto"/>
+        <w:rPr>
+          <w:rFonts w:ascii="Palatino Linotype" w:eastAsia="Times New Roman" w:hAnsi="Palatino Linotype" w:cs="Times New Roman"/>
+          <w:kern w:val="0"/>
+          <w:sz w:val="24"/>
+          <w:szCs w:val="24"/>
+          <w:lang w:eastAsia="en-IN"/>
+          <w14:ligatures w14:val="none"/>
+        </w:rPr>
+      </w:pPr>
+      <w:r>
+        <w:rPr>
+          <w:rFonts w:ascii="Palatino Linotype" w:eastAsia="Times New Roman" w:hAnsi="Palatino Linotype" w:cs="Times New Roman"/>
+          <w:b/>
+          <w:bCs/>
+          <w:kern w:val="0"/>
+          <w:sz w:val="24"/>
+          <w:szCs w:val="24"/>
+          <w:lang w:eastAsia="en-IN"/>
+          <w14:ligatures w14:val="none"/>
+        </w:rPr>
+        <w:t>ARM Cortex-M:</w:t>
+      </w:r>
+      <w:r>
+        <w:rPr>
+          <w:rFonts w:ascii="Palatino Linotype" w:eastAsia="Times New Roman" w:hAnsi="Palatino Linotype" w:cs="Times New Roman"/>
+          <w:kern w:val="0"/>
+          <w:sz w:val="24"/>
+          <w:szCs w:val="24"/>
+          <w:lang w:eastAsia="en-IN"/>
+          <w14:ligatures w14:val="none"/>
+        </w:rPr>
+        <w:t xml:space="preserve"> A family of 32-bit RISC architectures used in more advanced microcontrollers. They offer higher performance, larger address space, and more features than AVR.</w:t>
+      </w:r>
+    </w:p>
+    <w:p>
+      <w:pPr>
+        <w:spacing w:before="100" w:beforeAutospacing="1" w:after="100" w:afterAutospacing="1" w:line="240" w:lineRule="auto"/>
+        <w:outlineLvl w:val="2"/>
+        <w:rPr>
+          <w:rFonts w:ascii="Palatino Linotype" w:eastAsia="Times New Roman" w:hAnsi="Palatino Linotype" w:cs="Times New Roman"/>
+          <w:b/>
+          <w:bCs/>
+          <w:kern w:val="0"/>
+          <w:sz w:val="27"/>
+          <w:szCs w:val="27"/>
+          <w:lang w:eastAsia="en-IN"/>
+          <w14:ligatures w14:val="none"/>
+        </w:rPr>
+      </w:pPr>
+      <w:r>
+        <w:rPr>
+          <w:rFonts w:ascii="Palatino Linotype" w:eastAsia="Times New Roman" w:hAnsi="Palatino Linotype" w:cs="Times New Roman"/>
+          <w:b/>
+          <w:bCs/>
+          <w:kern w:val="0"/>
+          <w:sz w:val="27"/>
+          <w:szCs w:val="27"/>
+          <w:lang w:eastAsia="en-IN"/>
+          <w14:ligatures w14:val="none"/>
+        </w:rPr>
+        <w:t>8-bit vs. 16/32-bit Microcontrollers</w:t>
+      </w:r>
+    </w:p>
+    <w:p>
+      <w:pPr>
+        <w:numPr>
+          <w:ilvl w:val="0"/>
+          <w:numId w:val="18"/>
+        </w:numPr>
+        <w:spacing w:before="100" w:beforeAutospacing="1" w:after="100" w:afterAutospacing="1" w:line="240" w:lineRule="auto"/>
+        <w:rPr>
+          <w:rFonts w:ascii="Palatino Linotype" w:eastAsia="Times New Roman" w:hAnsi="Palatino Linotype" w:cs="Times New Roman"/>
+          <w:kern w:val="0"/>
+          <w:sz w:val="24"/>
+          <w:szCs w:val="24"/>
+          <w:lang w:eastAsia="en-IN"/>
+          <w14:ligatures w14:val="none"/>
+        </w:rPr>
+      </w:pPr>
+      <w:r>
+        <w:rPr>
+          <w:rFonts w:ascii="Palatino Linotype" w:eastAsia="Times New Roman" w:hAnsi="Palatino Linotype" w:cs="Times New Roman"/>
+          <w:b/>
+          <w:bCs/>
+          <w:kern w:val="0"/>
+          <w:sz w:val="24"/>
+          <w:szCs w:val="24"/>
+          <w:lang w:eastAsia="en-IN"/>
+          <w14:ligatures w14:val="none"/>
+        </w:rPr>
+        <w:t>Memory Addressing:</w:t>
+      </w:r>
+      <w:r>
+        <w:rPr>
+          <w:rFonts w:ascii="Palatino Linotype" w:eastAsia="Times New Roman" w:hAnsi="Palatino Linotype" w:cs="Times New Roman"/>
+          <w:kern w:val="0"/>
+          <w:sz w:val="24"/>
+          <w:szCs w:val="24"/>
+          <w:lang w:eastAsia="en-IN"/>
+          <w14:ligatures w14:val="none"/>
+        </w:rPr>
+        <w:t xml:space="preserve"> 8-bit microcontrollers have a smaller address space, limiting the amount of memory they can access.</w:t>
+      </w:r>
+    </w:p>
+    <w:p>
+      <w:pPr>
+        <w:numPr>
+          <w:ilvl w:val="0"/>
+          <w:numId w:val="18"/>
+        </w:numPr>
+        <w:spacing w:before="100" w:beforeAutospacing="1" w:after="100" w:afterAutospacing="1" w:line="240" w:lineRule="auto"/>
+        <w:rPr>
+          <w:rFonts w:ascii="Palatino Linotype" w:eastAsia="Times New Roman" w:hAnsi="Palatino Linotype" w:cs="Times New Roman"/>
+          <w:kern w:val="0"/>
+          <w:sz w:val="24"/>
+          <w:szCs w:val="24"/>
+          <w:lang w:eastAsia="en-IN"/>
+          <w14:ligatures w14:val="none"/>
+        </w:rPr>
+      </w:pPr>
+      <w:r>
+        <w:rPr>
+          <w:rFonts w:ascii="Palatino Linotype" w:eastAsia="Times New Roman" w:hAnsi="Palatino Linotype" w:cs="Times New Roman"/>
+          <w:b/>
+          <w:bCs/>
+          <w:kern w:val="0"/>
+          <w:sz w:val="24"/>
+          <w:szCs w:val="24"/>
+          <w:lang w:eastAsia="en-IN"/>
+          <w14:ligatures w14:val="none"/>
+        </w:rPr>
+        <w:t>Processing Power:</w:t>
+      </w:r>
+      <w:r>
+        <w:rPr>
+          <w:rFonts w:ascii="Palatino Linotype" w:eastAsia="Times New Roman" w:hAnsi="Palatino Linotype" w:cs="Times New Roman"/>
+          <w:kern w:val="0"/>
+          <w:sz w:val="24"/>
+          <w:szCs w:val="24"/>
+          <w:lang w:eastAsia="en-IN"/>
+          <w14:ligatures w14:val="none"/>
+        </w:rPr>
+        <w:t xml:space="preserve"> 16-bit and 32-bit microcontrollers have higher processing power, making them suitable for more demanding applications.</w:t>
+      </w:r>
+    </w:p>
+    <w:p>
+      <w:pPr>
+        <w:numPr>
+          <w:ilvl w:val="0"/>
+          <w:numId w:val="18"/>
+        </w:numPr>
+        <w:spacing w:before="100" w:beforeAutospacing="1" w:after="100" w:afterAutospacing="1" w:line="240" w:lineRule="auto"/>
+        <w:rPr>
+          <w:rFonts w:ascii="Palatino Linotype" w:eastAsia="Times New Roman" w:hAnsi="Palatino Linotype" w:cs="Times New Roman"/>
+          <w:kern w:val="0"/>
+          <w:sz w:val="24"/>
+          <w:szCs w:val="24"/>
+          <w:lang w:eastAsia="en-IN"/>
+          <w14:ligatures w14:val="none"/>
+        </w:rPr>
+      </w:pPr>
+      <w:r>
+        <w:rPr>
+          <w:rFonts w:ascii="Palatino Linotype" w:eastAsia="Times New Roman" w:hAnsi="Palatino Linotype" w:cs="Times New Roman"/>
+          <w:b/>
+          <w:bCs/>
+          <w:kern w:val="0"/>
+          <w:sz w:val="24"/>
+          <w:szCs w:val="24"/>
+          <w:lang w:eastAsia="en-IN"/>
+          <w14:ligatures w14:val="none"/>
+        </w:rPr>
+        <w:t>Application Suitability:</w:t>
+      </w:r>
+      <w:r>
+        <w:rPr>
+          <w:rFonts w:ascii="Palatino Linotype" w:eastAsia="Times New Roman" w:hAnsi="Palatino Linotype" w:cs="Times New Roman"/>
+          <w:kern w:val="0"/>
+          <w:sz w:val="24"/>
+          <w:szCs w:val="24"/>
+          <w:lang w:eastAsia="en-IN"/>
+          <w14:ligatures w14:val="none"/>
+        </w:rPr>
+        <w:t xml:space="preserve"> 8-bit microcontrollers are well-suited for simple applications with limited memory and processing requirements, while 16-bit and 32-bit microcontrollers are better for more complex applications.</w:t>
+      </w:r>
+    </w:p>
+    <w:p>
+      <w:pPr>
+        <w:spacing w:before="100" w:beforeAutospacing="1" w:after="100" w:afterAutospacing="1" w:line="240" w:lineRule="auto"/>
+        <w:outlineLvl w:val="1"/>
+        <w:rPr>
+          <w:rFonts w:ascii="Palatino Linotype" w:eastAsia="Times New Roman" w:hAnsi="Palatino Linotype" w:cs="Times New Roman"/>
+          <w:b/>
+          <w:bCs/>
+          <w:kern w:val="0"/>
+          <w:sz w:val="36"/>
+          <w:szCs w:val="36"/>
+          <w:lang w:eastAsia="en-IN"/>
+          <w14:ligatures w14:val="none"/>
+        </w:rPr>
+      </w:pPr>
+      <w:r>
+        <w:rPr>
+          <w:rFonts w:ascii="Palatino Linotype" w:eastAsia="Times New Roman" w:hAnsi="Palatino Linotype" w:cs="Times New Roman"/>
+          <w:b/>
+          <w:bCs/>
+          <w:kern w:val="0"/>
+          <w:sz w:val="36"/>
+          <w:szCs w:val="36"/>
+          <w:lang w:eastAsia="en-IN"/>
+          <w14:ligatures w14:val="none"/>
+        </w:rPr>
+        <w:t>3. Memory Segmentation</w:t>
+      </w:r>
+    </w:p>
+    <w:p>
+      <w:pPr>
+        <w:spacing w:before="100" w:beforeAutospacing="1" w:after="100" w:afterAutospacing="1" w:line="240" w:lineRule="auto"/>
+        <w:outlineLvl w:val="2"/>
+        <w:rPr>
+          <w:rFonts w:ascii="Palatino Linotype" w:eastAsia="Times New Roman" w:hAnsi="Palatino Linotype" w:cs="Times New Roman"/>
+          <w:b/>
+          <w:bCs/>
+          <w:kern w:val="0"/>
+          <w:sz w:val="27"/>
+          <w:szCs w:val="27"/>
+          <w:lang w:eastAsia="en-IN"/>
+          <w14:ligatures w14:val="none"/>
+        </w:rPr>
+      </w:pPr>
+      <w:r>
+        <w:rPr>
+          <w:rFonts w:ascii="Palatino Linotype" w:eastAsia="Times New Roman" w:hAnsi="Palatino Linotype" w:cs="Times New Roman"/>
+          <w:b/>
+          <w:bCs/>
+          <w:kern w:val="0"/>
+          <w:sz w:val="27"/>
+          <w:szCs w:val="27"/>
+          <w:lang w:eastAsia="en-IN"/>
+          <w14:ligatures w14:val="none"/>
+        </w:rPr>
+        <w:t>Memory Segmentation and Backward Compatibility</w:t>
+      </w:r>
+    </w:p>
+    <w:p>
+      <w:pPr>
+        <w:spacing w:before="100" w:beforeAutospacing="1" w:after="100" w:afterAutospacing="1" w:line="240" w:lineRule="auto"/>
+        <w:rPr>
+          <w:rFonts w:ascii="Palatino Linotype" w:eastAsia="Times New Roman" w:hAnsi="Palatino Linotype" w:cs="Times New Roman"/>
+          <w:kern w:val="0"/>
+          <w:sz w:val="24"/>
+          <w:szCs w:val="24"/>
+          <w:lang w:eastAsia="en-IN"/>
+          <w14:ligatures w14:val="none"/>
+        </w:rPr>
+      </w:pPr>
+      <w:r>
+        <w:rPr>
+          <w:rFonts w:ascii="Palatino Linotype" w:eastAsia="Times New Roman" w:hAnsi="Palatino Linotype" w:cs="Times New Roman"/>
+          <w:kern w:val="0"/>
+          <w:sz w:val="24"/>
+          <w:szCs w:val="24"/>
+          <w:lang w:eastAsia="en-IN"/>
+          <w14:ligatures w14:val="none"/>
+        </w:rPr>
+        <w:t>Memory segmentation in x86 architecture divides the address space into segments, which can be used to isolate different processes or parts of a program. This allows for backward compatibility with older 16-bit software, which used segmented memory. However, segmentation can be inefficient and complex to manage.</w:t>
+      </w:r>
+    </w:p>
+    <w:p>
+      <w:pPr>
+        <w:spacing w:before="100" w:beforeAutospacing="1" w:after="100" w:afterAutospacing="1" w:line="240" w:lineRule="auto"/>
+        <w:outlineLvl w:val="2"/>
+        <w:rPr>
+          <w:rFonts w:ascii="Palatino Linotype" w:eastAsia="Times New Roman" w:hAnsi="Palatino Linotype" w:cs="Times New Roman"/>
+          <w:b/>
+          <w:bCs/>
+          <w:kern w:val="0"/>
+          <w:sz w:val="27"/>
+          <w:szCs w:val="27"/>
+          <w:lang w:eastAsia="en-IN"/>
+          <w14:ligatures w14:val="none"/>
+        </w:rPr>
+      </w:pPr>
+      <w:r>
+        <w:rPr>
+          <w:rFonts w:ascii="Palatino Linotype" w:eastAsia="Times New Roman" w:hAnsi="Palatino Linotype" w:cs="Times New Roman"/>
+          <w:b/>
+          <w:bCs/>
+          <w:kern w:val="0"/>
+          <w:sz w:val="27"/>
+          <w:szCs w:val="27"/>
+          <w:lang w:eastAsia="en-IN"/>
+          <w14:ligatures w14:val="none"/>
+        </w:rPr>
+        <w:t>User Space vs. Kernel Space</w:t>
+      </w:r>
+    </w:p>
+    <w:p>
+      <w:pPr>
+        <w:numPr>
+          <w:ilvl w:val="0"/>
+          <w:numId w:val="19"/>
+        </w:numPr>
+        <w:spacing w:before="100" w:beforeAutospacing="1" w:after="100" w:afterAutospacing="1" w:line="240" w:lineRule="auto"/>
+        <w:rPr>
+          <w:rFonts w:ascii="Palatino Linotype" w:eastAsia="Times New Roman" w:hAnsi="Palatino Linotype" w:cs="Times New Roman"/>
+          <w:kern w:val="0"/>
+          <w:sz w:val="24"/>
+          <w:szCs w:val="24"/>
+          <w:lang w:eastAsia="en-IN"/>
+          <w14:ligatures w14:val="none"/>
+        </w:rPr>
+      </w:pPr>
+      <w:r>
+        <w:rPr>
+          <w:rFonts w:ascii="Palatino Linotype" w:eastAsia="Times New Roman" w:hAnsi="Palatino Linotype" w:cs="Times New Roman"/>
+          <w:b/>
+          <w:bCs/>
+          <w:kern w:val="0"/>
+          <w:sz w:val="24"/>
+          <w:szCs w:val="24"/>
+          <w:lang w:eastAsia="en-IN"/>
+          <w14:ligatures w14:val="none"/>
+        </w:rPr>
+        <w:t>User Space:</w:t>
+      </w:r>
+      <w:r>
+        <w:rPr>
+          <w:rFonts w:ascii="Palatino Linotype" w:eastAsia="Times New Roman" w:hAnsi="Palatino Linotype" w:cs="Times New Roman"/>
+          <w:kern w:val="0"/>
+          <w:sz w:val="24"/>
+          <w:szCs w:val="24"/>
+          <w:lang w:eastAsia="en-IN"/>
+          <w14:ligatures w14:val="none"/>
+        </w:rPr>
+        <w:t xml:space="preserve"> The area of memory accessible to user applications.</w:t>
+      </w:r>
+    </w:p>
+    <w:p>
+      <w:pPr>
+        <w:numPr>
+          <w:ilvl w:val="0"/>
+          <w:numId w:val="19"/>
+        </w:numPr>
+        <w:spacing w:before="100" w:beforeAutospacing="1" w:after="100" w:afterAutospacing="1" w:line="240" w:lineRule="auto"/>
+        <w:rPr>
+          <w:rFonts w:ascii="Palatino Linotype" w:eastAsia="Times New Roman" w:hAnsi="Palatino Linotype" w:cs="Times New Roman"/>
+          <w:kern w:val="0"/>
+          <w:sz w:val="24"/>
+          <w:szCs w:val="24"/>
+          <w:lang w:eastAsia="en-IN"/>
+          <w14:ligatures w14:val="none"/>
+        </w:rPr>
+      </w:pPr>
+      <w:r>
+        <w:rPr>
+          <w:rFonts w:ascii="Palatino Linotype" w:eastAsia="Times New Roman" w:hAnsi="Palatino Linotype" w:cs="Times New Roman"/>
+          <w:b/>
+          <w:bCs/>
+          <w:kern w:val="0"/>
+          <w:sz w:val="24"/>
+          <w:szCs w:val="24"/>
+          <w:lang w:eastAsia="en-IN"/>
+          <w14:ligatures w14:val="none"/>
+        </w:rPr>
+        <w:t>Kernel Space:</w:t>
+      </w:r>
+      <w:r>
+        <w:rPr>
+          <w:rFonts w:ascii="Palatino Linotype" w:eastAsia="Times New Roman" w:hAnsi="Palatino Linotype" w:cs="Times New Roman"/>
+          <w:kern w:val="0"/>
+          <w:sz w:val="24"/>
+          <w:szCs w:val="24"/>
+          <w:lang w:eastAsia="en-IN"/>
+          <w14:ligatures w14:val="none"/>
+        </w:rPr>
+        <w:t xml:space="preserve"> The area of memory reserved for the operating system kernel.</w:t>
+      </w:r>
+    </w:p>
+    <w:p>
+      <w:pPr>
+        <w:spacing w:before="100" w:beforeAutospacing="1" w:after="100" w:afterAutospacing="1" w:line="240" w:lineRule="auto"/>
+        <w:rPr>
+          <w:rFonts w:ascii="Palatino Linotype" w:eastAsia="Times New Roman" w:hAnsi="Palatino Linotype" w:cs="Times New Roman"/>
+          <w:kern w:val="0"/>
+          <w:sz w:val="24"/>
+          <w:szCs w:val="24"/>
+          <w:lang w:eastAsia="en-IN"/>
+          <w14:ligatures w14:val="none"/>
+        </w:rPr>
+      </w:pPr>
+      <w:r>
+        <w:rPr>
+          <w:rFonts w:ascii="Palatino Linotype" w:eastAsia="Times New Roman" w:hAnsi="Palatino Linotype" w:cs="Times New Roman"/>
+          <w:kern w:val="0"/>
+          <w:sz w:val="24"/>
+          <w:szCs w:val="24"/>
+          <w:lang w:eastAsia="en-IN"/>
+          <w14:ligatures w14:val="none"/>
+        </w:rPr>
+        <w:t>This separation is important for security and isolation. It prevents user applications from accessing or modifying kernel code, which could lead to system instability or security breaches.</w:t>
+      </w:r>
+    </w:p>
+    <w:p>
+      <w:pPr>
+        <w:spacing w:before="100" w:beforeAutospacing="1" w:after="100" w:afterAutospacing="1" w:line="240" w:lineRule="auto"/>
+        <w:rPr>
+          <w:rFonts w:ascii="Palatino Linotype" w:eastAsia="Times New Roman" w:hAnsi="Palatino Linotype" w:cs="Times New Roman"/>
+          <w:kern w:val="0"/>
+          <w:sz w:val="24"/>
+          <w:szCs w:val="24"/>
+          <w:lang w:eastAsia="en-IN"/>
+          <w14:ligatures w14:val="none"/>
+        </w:rPr>
+      </w:pPr>
+    </w:p>
+    <w:p>
+      <w:pPr>
+        <w:spacing w:before="100" w:beforeAutospacing="1" w:after="100" w:afterAutospacing="1" w:line="240" w:lineRule="auto"/>
+        <w:outlineLvl w:val="2"/>
+        <w:rPr>
+          <w:rFonts w:ascii="Palatino Linotype" w:eastAsia="Times New Roman" w:hAnsi="Palatino Linotype" w:cs="Times New Roman"/>
+          <w:b/>
+          <w:bCs/>
+          <w:kern w:val="0"/>
+          <w:sz w:val="27"/>
+          <w:szCs w:val="27"/>
+          <w:lang w:eastAsia="en-IN"/>
+          <w14:ligatures w14:val="none"/>
+        </w:rPr>
+      </w:pPr>
+      <w:r>
+        <w:rPr>
+          <w:rFonts w:ascii="Palatino Linotype" w:eastAsia="Times New Roman" w:hAnsi="Palatino Linotype" w:cs="Times New Roman"/>
+          <w:b/>
+          <w:bCs/>
+          <w:kern w:val="0"/>
+          <w:sz w:val="27"/>
+          <w:szCs w:val="27"/>
+          <w:lang w:eastAsia="en-IN"/>
+          <w14:ligatures w14:val="none"/>
+        </w:rPr>
+        <w:t>Memory Segmentation in Older vs. Modern Systems</w:t>
+      </w:r>
+    </w:p>
+    <w:p>
+      <w:pPr>
+        <w:numPr>
+          <w:ilvl w:val="0"/>
+          <w:numId w:val="20"/>
+        </w:numPr>
+        <w:spacing w:before="100" w:beforeAutospacing="1" w:after="100" w:afterAutospacing="1" w:line="240" w:lineRule="auto"/>
+        <w:rPr>
+          <w:rFonts w:ascii="Palatino Linotype" w:eastAsia="Times New Roman" w:hAnsi="Palatino Linotype" w:cs="Times New Roman"/>
+          <w:kern w:val="0"/>
+          <w:sz w:val="24"/>
+          <w:szCs w:val="24"/>
+          <w:lang w:eastAsia="en-IN"/>
+          <w14:ligatures w14:val="none"/>
+        </w:rPr>
+      </w:pPr>
+      <w:r>
+        <w:rPr>
+          <w:rFonts w:ascii="Palatino Linotype" w:eastAsia="Times New Roman" w:hAnsi="Palatino Linotype" w:cs="Times New Roman"/>
+          <w:b/>
+          <w:bCs/>
+          <w:kern w:val="0"/>
+          <w:sz w:val="24"/>
+          <w:szCs w:val="24"/>
+          <w:lang w:eastAsia="en-IN"/>
+          <w14:ligatures w14:val="none"/>
+        </w:rPr>
+        <w:t>Older Systems:</w:t>
+      </w:r>
+      <w:r>
+        <w:rPr>
+          <w:rFonts w:ascii="Palatino Linotype" w:eastAsia="Times New Roman" w:hAnsi="Palatino Linotype" w:cs="Times New Roman"/>
+          <w:kern w:val="0"/>
+          <w:sz w:val="24"/>
+          <w:szCs w:val="24"/>
+          <w:lang w:eastAsia="en-IN"/>
+          <w14:ligatures w14:val="none"/>
+        </w:rPr>
+        <w:t xml:space="preserve"> Memory segmentation was used extensively to manage memory and protect processes.</w:t>
+      </w:r>
+    </w:p>
+    <w:p>
+      <w:pPr>
+        <w:numPr>
+          <w:ilvl w:val="0"/>
+          <w:numId w:val="20"/>
+        </w:numPr>
+        <w:spacing w:before="100" w:beforeAutospacing="1" w:after="100" w:afterAutospacing="1" w:line="240" w:lineRule="auto"/>
+        <w:rPr>
+          <w:rFonts w:ascii="Palatino Linotype" w:eastAsia="Times New Roman" w:hAnsi="Palatino Linotype" w:cs="Times New Roman"/>
+          <w:kern w:val="0"/>
+          <w:sz w:val="24"/>
+          <w:szCs w:val="24"/>
+          <w:lang w:eastAsia="en-IN"/>
+          <w14:ligatures w14:val="none"/>
+        </w:rPr>
+      </w:pPr>
+      <w:r>
+        <w:rPr>
+          <w:rFonts w:ascii="Palatino Linotype" w:eastAsia="Times New Roman" w:hAnsi="Palatino Linotype" w:cs="Times New Roman"/>
+          <w:b/>
+          <w:bCs/>
+          <w:kern w:val="0"/>
+          <w:sz w:val="24"/>
+          <w:szCs w:val="24"/>
+          <w:lang w:eastAsia="en-IN"/>
+          <w14:ligatures w14:val="none"/>
+        </w:rPr>
+        <w:t>Modern Systems:</w:t>
+      </w:r>
+      <w:r>
+        <w:rPr>
+          <w:rFonts w:ascii="Palatino Linotype" w:eastAsia="Times New Roman" w:hAnsi="Palatino Linotype" w:cs="Times New Roman"/>
+          <w:kern w:val="0"/>
+          <w:sz w:val="24"/>
+          <w:szCs w:val="24"/>
+          <w:lang w:eastAsia="en-IN"/>
+          <w14:ligatures w14:val="none"/>
+        </w:rPr>
+        <w:t xml:space="preserve"> Segmentation is still used in some cases, but flat memory models are more common. Flat memory models provide a simpler and more efficient way to manage memory, especially in 64-bit systems.</w:t>
+      </w:r>
+    </w:p>
+    <w:p>
+      <w:pPr>
+        <w:spacing w:before="100" w:beforeAutospacing="1" w:after="100" w:afterAutospacing="1" w:line="240" w:lineRule="auto"/>
+        <w:outlineLvl w:val="1"/>
+        <w:rPr>
+          <w:rFonts w:ascii="Palatino Linotype" w:eastAsia="Times New Roman" w:hAnsi="Palatino Linotype" w:cs="Times New Roman"/>
+          <w:b/>
+          <w:bCs/>
+          <w:kern w:val="0"/>
+          <w:sz w:val="36"/>
+          <w:szCs w:val="36"/>
+          <w:lang w:eastAsia="en-IN"/>
+          <w14:ligatures w14:val="none"/>
+        </w:rPr>
+      </w:pPr>
+      <w:r>
+        <w:rPr>
+          <w:rFonts w:ascii="Palatino Linotype" w:eastAsia="Times New Roman" w:hAnsi="Palatino Linotype" w:cs="Times New Roman"/>
+          <w:b/>
+          <w:bCs/>
+          <w:kern w:val="0"/>
+          <w:sz w:val="36"/>
+          <w:szCs w:val="36"/>
+          <w:lang w:eastAsia="en-IN"/>
+          <w14:ligatures w14:val="none"/>
+        </w:rPr>
+        <w:t>4. Memory Location and Byte Addressability</w:t>
+      </w:r>
+    </w:p>
+    <w:p>
+      <w:pPr>
+        <w:spacing w:before="100" w:beforeAutospacing="1" w:after="100" w:afterAutospacing="1" w:line="240" w:lineRule="auto"/>
+        <w:outlineLvl w:val="2"/>
+        <w:rPr>
+          <w:rFonts w:ascii="Palatino Linotype" w:eastAsia="Times New Roman" w:hAnsi="Palatino Linotype" w:cs="Times New Roman"/>
+          <w:b/>
+          <w:bCs/>
+          <w:kern w:val="0"/>
+          <w:sz w:val="27"/>
+          <w:szCs w:val="27"/>
+          <w:lang w:eastAsia="en-IN"/>
+          <w14:ligatures w14:val="none"/>
+        </w:rPr>
+      </w:pPr>
+      <w:r>
+        <w:rPr>
+          <w:rFonts w:ascii="Palatino Linotype" w:eastAsia="Times New Roman" w:hAnsi="Palatino Linotype" w:cs="Times New Roman"/>
+          <w:b/>
+          <w:bCs/>
+          <w:kern w:val="0"/>
+          <w:sz w:val="27"/>
+          <w:szCs w:val="27"/>
+          <w:lang w:eastAsia="en-IN"/>
+          <w14:ligatures w14:val="none"/>
+        </w:rPr>
+        <w:t>1-Byte Memory Locations</w:t>
+      </w:r>
+    </w:p>
+    <w:p>
+      <w:pPr>
+        <w:spacing w:before="100" w:beforeAutospacing="1" w:after="100" w:afterAutospacing="1" w:line="240" w:lineRule="auto"/>
+        <w:rPr>
+          <w:rFonts w:ascii="Palatino Linotype" w:eastAsia="Times New Roman" w:hAnsi="Palatino Linotype" w:cs="Times New Roman"/>
+          <w:kern w:val="0"/>
+          <w:sz w:val="24"/>
+          <w:szCs w:val="24"/>
+          <w:lang w:eastAsia="en-IN"/>
+          <w14:ligatures w14:val="none"/>
+        </w:rPr>
+      </w:pPr>
+      <w:r>
+        <w:rPr>
+          <w:rFonts w:ascii="Palatino Linotype" w:eastAsia="Times New Roman" w:hAnsi="Palatino Linotype" w:cs="Times New Roman"/>
+          <w:kern w:val="0"/>
+          <w:sz w:val="24"/>
+          <w:szCs w:val="24"/>
+          <w:lang w:eastAsia="en-IN"/>
+          <w14:ligatures w14:val="none"/>
+        </w:rPr>
+        <w:t>Each memory location is generally 1 byte in modern computer systems because it is a convenient unit of data. Bytes can represent a wide range of values, from characters to small integers. This design choice simplifies memory addressing and data manipulation.</w:t>
+      </w:r>
+    </w:p>
+    <w:p>
+      <w:pPr>
+        <w:spacing w:before="100" w:beforeAutospacing="1" w:after="100" w:afterAutospacing="1" w:line="240" w:lineRule="auto"/>
+        <w:outlineLvl w:val="2"/>
+        <w:rPr>
+          <w:rFonts w:ascii="Palatino Linotype" w:eastAsia="Times New Roman" w:hAnsi="Palatino Linotype" w:cs="Times New Roman"/>
+          <w:b/>
+          <w:bCs/>
+          <w:kern w:val="0"/>
+          <w:sz w:val="27"/>
+          <w:szCs w:val="27"/>
+          <w:lang w:eastAsia="en-IN"/>
+          <w14:ligatures w14:val="none"/>
+        </w:rPr>
+      </w:pPr>
+      <w:r>
+        <w:rPr>
+          <w:rFonts w:ascii="Palatino Linotype" w:eastAsia="Times New Roman" w:hAnsi="Palatino Linotype" w:cs="Times New Roman"/>
+          <w:b/>
+          <w:bCs/>
+          <w:kern w:val="0"/>
+          <w:sz w:val="27"/>
+          <w:szCs w:val="27"/>
+          <w:lang w:eastAsia="en-IN"/>
+          <w14:ligatures w14:val="none"/>
+        </w:rPr>
+        <w:t>Endianness</w:t>
+      </w:r>
+    </w:p>
+    <w:p>
+      <w:pPr>
+        <w:spacing w:before="100" w:beforeAutospacing="1" w:after="100" w:afterAutospacing="1" w:line="240" w:lineRule="auto"/>
+        <w:rPr>
+          <w:rFonts w:ascii="Palatino Linotype" w:eastAsia="Times New Roman" w:hAnsi="Palatino Linotype" w:cs="Times New Roman"/>
+          <w:kern w:val="0"/>
+          <w:sz w:val="24"/>
+          <w:szCs w:val="24"/>
+          <w:lang w:eastAsia="en-IN"/>
+          <w14:ligatures w14:val="none"/>
+        </w:rPr>
+      </w:pPr>
+      <w:r>
+        <w:rPr>
+          <w:rFonts w:ascii="Palatino Linotype" w:eastAsia="Times New Roman" w:hAnsi="Palatino Linotype" w:cs="Times New Roman"/>
+          <w:kern w:val="0"/>
+          <w:sz w:val="24"/>
+          <w:szCs w:val="24"/>
+          <w:lang w:eastAsia="en-IN"/>
+          <w14:ligatures w14:val="none"/>
+        </w:rPr>
+        <w:t>Endianness refers to the order in which bytes are stored in memory.</w:t>
+      </w:r>
+    </w:p>
+    <w:p>
+      <w:pPr>
+        <w:numPr>
+          <w:ilvl w:val="0"/>
+          <w:numId w:val="21"/>
+        </w:numPr>
+        <w:spacing w:before="100" w:beforeAutospacing="1" w:after="100" w:afterAutospacing="1" w:line="240" w:lineRule="auto"/>
+        <w:rPr>
+          <w:rFonts w:ascii="Palatino Linotype" w:eastAsia="Times New Roman" w:hAnsi="Palatino Linotype" w:cs="Times New Roman"/>
+          <w:kern w:val="0"/>
+          <w:sz w:val="24"/>
+          <w:szCs w:val="24"/>
+          <w:lang w:eastAsia="en-IN"/>
+          <w14:ligatures w14:val="none"/>
+        </w:rPr>
+      </w:pPr>
+      <w:r>
+        <w:rPr>
+          <w:rFonts w:ascii="Palatino Linotype" w:eastAsia="Times New Roman" w:hAnsi="Palatino Linotype" w:cs="Times New Roman"/>
+          <w:b/>
+          <w:bCs/>
+          <w:kern w:val="0"/>
+          <w:sz w:val="24"/>
+          <w:szCs w:val="24"/>
+          <w:lang w:eastAsia="en-IN"/>
+          <w14:ligatures w14:val="none"/>
+        </w:rPr>
+        <w:t>Big-Endian:</w:t>
+      </w:r>
+      <w:r>
+        <w:rPr>
+          <w:rFonts w:ascii="Palatino Linotype" w:eastAsia="Times New Roman" w:hAnsi="Palatino Linotype" w:cs="Times New Roman"/>
+          <w:kern w:val="0"/>
+          <w:sz w:val="24"/>
+          <w:szCs w:val="24"/>
+          <w:lang w:eastAsia="en-IN"/>
+          <w14:ligatures w14:val="none"/>
+        </w:rPr>
+        <w:t xml:space="preserve"> The most significant byte is stored first.</w:t>
+      </w:r>
+    </w:p>
+    <w:p>
+      <w:pPr>
+        <w:numPr>
+          <w:ilvl w:val="0"/>
+          <w:numId w:val="21"/>
+        </w:numPr>
+        <w:spacing w:before="100" w:beforeAutospacing="1" w:after="100" w:afterAutospacing="1" w:line="240" w:lineRule="auto"/>
+        <w:rPr>
+          <w:rFonts w:ascii="Palatino Linotype" w:eastAsia="Times New Roman" w:hAnsi="Palatino Linotype" w:cs="Times New Roman"/>
+          <w:kern w:val="0"/>
+          <w:sz w:val="24"/>
+          <w:szCs w:val="24"/>
+          <w:lang w:eastAsia="en-IN"/>
+          <w14:ligatures w14:val="none"/>
+        </w:rPr>
+      </w:pPr>
+      <w:r>
+        <w:rPr>
+          <w:rFonts w:ascii="Palatino Linotype" w:eastAsia="Times New Roman" w:hAnsi="Palatino Linotype" w:cs="Times New Roman"/>
+          <w:b/>
+          <w:bCs/>
+          <w:kern w:val="0"/>
+          <w:sz w:val="24"/>
+          <w:szCs w:val="24"/>
+          <w:lang w:eastAsia="en-IN"/>
+          <w14:ligatures w14:val="none"/>
+        </w:rPr>
+        <w:t>Little-Endian:</w:t>
+      </w:r>
+      <w:r>
+        <w:rPr>
+          <w:rFonts w:ascii="Palatino Linotype" w:eastAsia="Times New Roman" w:hAnsi="Palatino Linotype" w:cs="Times New Roman"/>
+          <w:kern w:val="0"/>
+          <w:sz w:val="24"/>
+          <w:szCs w:val="24"/>
+          <w:lang w:eastAsia="en-IN"/>
+          <w14:ligatures w14:val="none"/>
+        </w:rPr>
+        <w:t xml:space="preserve"> The least significant byte is stored first.</w:t>
+      </w:r>
+    </w:p>
+    <w:p>
+      <w:pPr>
+        <w:spacing w:before="100" w:beforeAutospacing="1" w:after="100" w:afterAutospacing="1" w:line="240" w:lineRule="auto"/>
+        <w:rPr>
+          <w:rFonts w:ascii="Palatino Linotype" w:eastAsia="Times New Roman" w:hAnsi="Palatino Linotype" w:cs="Times New Roman"/>
+          <w:kern w:val="0"/>
+          <w:sz w:val="24"/>
+          <w:szCs w:val="24"/>
+          <w:lang w:eastAsia="en-IN"/>
+          <w14:ligatures w14:val="none"/>
+        </w:rPr>
+      </w:pPr>
+      <w:r>
+        <w:rPr>
+          <w:rFonts w:ascii="Palatino Linotype" w:eastAsia="Times New Roman" w:hAnsi="Palatino Linotype" w:cs="Times New Roman"/>
+          <w:kern w:val="0"/>
+          <w:sz w:val="24"/>
+          <w:szCs w:val="24"/>
+          <w:lang w:eastAsia="en-IN"/>
+          <w14:ligatures w14:val="none"/>
+        </w:rPr>
+        <w:t>Developers must be aware of the endianness of the system they are working with to ensure correct data interpretation. Misunderstanding endianness can lead to data corruption and errors.</w:t>
+      </w:r>
+    </w:p>
+    <w:p>
+      <w:pPr>
+        <w:rPr>
+          <w:rStyle w:val="Strong"/>
+          <w:rFonts w:ascii="Palatino Linotype" w:hAnsi="Palatino Linotype"/>
+          <w:sz w:val="24"/>
+          <w:szCs w:val="24"/>
+        </w:rPr>
+      </w:pPr>
     </w:p>
     <w:sectPr>
       <w:pgSz w:w="11906" w:h="16838"/>
@@ -3495,7 +5055,7 @@
         <v:path o:extrusionok="f" gradientshapeok="t" o:connecttype="rect"/>
         <o:lock v:ext="edit" aspectratio="t"/>
       </v:shapetype>
-      <v:shape id="_x0000_i1163" type="#_x0000_t75" style="width:11.25pt;height:11.25pt" o:bullet="t">
+      <v:shape id="_x0000_i1044" type="#_x0000_t75" style="width:11.25pt;height:11.25pt" o:bullet="t">
         <v:imagedata r:id="rId1" o:title="mso4037"/>
       </v:shape>
     </w:pict>
@@ -3614,6 +5174,155 @@
     </w:lvl>
   </w:abstractNum>
   <w:abstractNum w:abstractNumId="1" w15:restartNumberingAfterBreak="0">
+    <w:nsid w:val="03BD14B0"/>
+    <w:multiLevelType w:val="multilevel"/>
+    <w:tmpl w:val="AC48BF68"/>
+    <w:lvl w:ilvl="0">
+      <w:start w:val="1"/>
+      <w:numFmt w:val="bullet"/>
+      <w:lvlText w:val=""/>
+      <w:lvlJc w:val="left"/>
+      <w:pPr>
+        <w:tabs>
+          <w:tab w:val="num" w:pos="720"/>
+        </w:tabs>
+        <w:ind w:left="720" w:hanging="360"/>
+      </w:pPr>
+      <w:rPr>
+        <w:rFonts w:ascii="Symbol" w:hAnsi="Symbol" w:hint="default"/>
+        <w:sz w:val="20"/>
+      </w:rPr>
+    </w:lvl>
+    <w:lvl w:ilvl="1" w:tentative="1">
+      <w:start w:val="1"/>
+      <w:numFmt w:val="bullet"/>
+      <w:lvlText w:val="o"/>
+      <w:lvlJc w:val="left"/>
+      <w:pPr>
+        <w:tabs>
+          <w:tab w:val="num" w:pos="1440"/>
+        </w:tabs>
+        <w:ind w:left="1440" w:hanging="360"/>
+      </w:pPr>
+      <w:rPr>
+        <w:rFonts w:ascii="Courier New" w:hAnsi="Courier New" w:hint="default"/>
+        <w:sz w:val="20"/>
+      </w:rPr>
+    </w:lvl>
+    <w:lvl w:ilvl="2" w:tentative="1">
+      <w:start w:val="1"/>
+      <w:numFmt w:val="bullet"/>
+      <w:lvlText w:val=""/>
+      <w:lvlJc w:val="left"/>
+      <w:pPr>
+        <w:tabs>
+          <w:tab w:val="num" w:pos="2160"/>
+        </w:tabs>
+        <w:ind w:left="2160" w:hanging="360"/>
+      </w:pPr>
+      <w:rPr>
+        <w:rFonts w:ascii="Wingdings" w:hAnsi="Wingdings" w:hint="default"/>
+        <w:sz w:val="20"/>
+      </w:rPr>
+    </w:lvl>
+    <w:lvl w:ilvl="3" w:tentative="1">
+      <w:start w:val="1"/>
+      <w:numFmt w:val="bullet"/>
+      <w:lvlText w:val=""/>
+      <w:lvlJc w:val="left"/>
+      <w:pPr>
+        <w:tabs>
+          <w:tab w:val="num" w:pos="2880"/>
+        </w:tabs>
+        <w:ind w:left="2880" w:hanging="360"/>
+      </w:pPr>
+      <w:rPr>
+        <w:rFonts w:ascii="Wingdings" w:hAnsi="Wingdings" w:hint="default"/>
+        <w:sz w:val="20"/>
+      </w:rPr>
+    </w:lvl>
+    <w:lvl w:ilvl="4" w:tentative="1">
+      <w:start w:val="1"/>
+      <w:numFmt w:val="bullet"/>
+      <w:lvlText w:val=""/>
+      <w:lvlJc w:val="left"/>
+      <w:pPr>
+        <w:tabs>
+          <w:tab w:val="num" w:pos="3600"/>
+        </w:tabs>
+        <w:ind w:left="3600" w:hanging="360"/>
+      </w:pPr>
+      <w:rPr>
+        <w:rFonts w:ascii="Wingdings" w:hAnsi="Wingdings" w:hint="default"/>
+        <w:sz w:val="20"/>
+      </w:rPr>
+    </w:lvl>
+    <w:lvl w:ilvl="5" w:tentative="1">
+      <w:start w:val="1"/>
+      <w:numFmt w:val="bullet"/>
+      <w:lvlText w:val=""/>
+      <w:lvlJc w:val="left"/>
+      <w:pPr>
+        <w:tabs>
+          <w:tab w:val="num" w:pos="4320"/>
+        </w:tabs>
+        <w:ind w:left="4320" w:hanging="360"/>
+      </w:pPr>
+      <w:rPr>
+        <w:rFonts w:ascii="Wingdings" w:hAnsi="Wingdings" w:hint="default"/>
+        <w:sz w:val="20"/>
+      </w:rPr>
+    </w:lvl>
+    <w:lvl w:ilvl="6" w:tentative="1">
+      <w:start w:val="1"/>
+      <w:numFmt w:val="bullet"/>
+      <w:lvlText w:val=""/>
+      <w:lvlJc w:val="left"/>
+      <w:pPr>
+        <w:tabs>
+          <w:tab w:val="num" w:pos="5040"/>
+        </w:tabs>
+        <w:ind w:left="5040" w:hanging="360"/>
+      </w:pPr>
+      <w:rPr>
+        <w:rFonts w:ascii="Wingdings" w:hAnsi="Wingdings" w:hint="default"/>
+        <w:sz w:val="20"/>
+      </w:rPr>
+    </w:lvl>
+    <w:lvl w:ilvl="7" w:tentative="1">
+      <w:start w:val="1"/>
+      <w:numFmt w:val="bullet"/>
+      <w:lvlText w:val=""/>
+      <w:lvlJc w:val="left"/>
+      <w:pPr>
+        <w:tabs>
+          <w:tab w:val="num" w:pos="5760"/>
+        </w:tabs>
+        <w:ind w:left="5760" w:hanging="360"/>
+      </w:pPr>
+      <w:rPr>
+        <w:rFonts w:ascii="Wingdings" w:hAnsi="Wingdings" w:hint="default"/>
+        <w:sz w:val="20"/>
+      </w:rPr>
+    </w:lvl>
+    <w:lvl w:ilvl="8" w:tentative="1">
+      <w:start w:val="1"/>
+      <w:numFmt w:val="bullet"/>
+      <w:lvlText w:val=""/>
+      <w:lvlJc w:val="left"/>
+      <w:pPr>
+        <w:tabs>
+          <w:tab w:val="num" w:pos="6480"/>
+        </w:tabs>
+        <w:ind w:left="6480" w:hanging="360"/>
+      </w:pPr>
+      <w:rPr>
+        <w:rFonts w:ascii="Wingdings" w:hAnsi="Wingdings" w:hint="default"/>
+        <w:sz w:val="20"/>
+      </w:rPr>
+    </w:lvl>
+  </w:abstractNum>
+  <w:abstractNum w:abstractNumId="2" w15:restartNumberingAfterBreak="0">
     <w:nsid w:val="0C467F14"/>
     <w:multiLevelType w:val="multilevel"/>
     <w:tmpl w:val="CB1691D8"/>
@@ -3762,7 +5471,7 @@
       </w:rPr>
     </w:lvl>
   </w:abstractNum>
-  <w:abstractNum w:abstractNumId="2" w15:restartNumberingAfterBreak="0">
+  <w:abstractNum w:abstractNumId="3" w15:restartNumberingAfterBreak="0">
     <w:nsid w:val="11157719"/>
     <w:multiLevelType w:val="hybridMultilevel"/>
     <w:tmpl w:val="B38A56A4"/>
@@ -3875,7 +5584,7 @@
       </w:rPr>
     </w:lvl>
   </w:abstractNum>
-  <w:abstractNum w:abstractNumId="3" w15:restartNumberingAfterBreak="0">
+  <w:abstractNum w:abstractNumId="4" w15:restartNumberingAfterBreak="0">
     <w:nsid w:val="16CD7A9B"/>
     <w:multiLevelType w:val="hybridMultilevel"/>
     <w:tmpl w:val="383E31B2"/>
@@ -3988,7 +5697,156 @@
       </w:rPr>
     </w:lvl>
   </w:abstractNum>
-  <w:abstractNum w:abstractNumId="4" w15:restartNumberingAfterBreak="0">
+  <w:abstractNum w:abstractNumId="5" w15:restartNumberingAfterBreak="0">
+    <w:nsid w:val="18C44289"/>
+    <w:multiLevelType w:val="multilevel"/>
+    <w:tmpl w:val="9E34BF60"/>
+    <w:lvl w:ilvl="0">
+      <w:start w:val="1"/>
+      <w:numFmt w:val="bullet"/>
+      <w:lvlText w:val=""/>
+      <w:lvlJc w:val="left"/>
+      <w:pPr>
+        <w:tabs>
+          <w:tab w:val="num" w:pos="720"/>
+        </w:tabs>
+        <w:ind w:left="720" w:hanging="360"/>
+      </w:pPr>
+      <w:rPr>
+        <w:rFonts w:ascii="Symbol" w:hAnsi="Symbol" w:hint="default"/>
+        <w:sz w:val="20"/>
+      </w:rPr>
+    </w:lvl>
+    <w:lvl w:ilvl="1" w:tentative="1">
+      <w:start w:val="1"/>
+      <w:numFmt w:val="bullet"/>
+      <w:lvlText w:val="o"/>
+      <w:lvlJc w:val="left"/>
+      <w:pPr>
+        <w:tabs>
+          <w:tab w:val="num" w:pos="1440"/>
+        </w:tabs>
+        <w:ind w:left="1440" w:hanging="360"/>
+      </w:pPr>
+      <w:rPr>
+        <w:rFonts w:ascii="Courier New" w:hAnsi="Courier New" w:hint="default"/>
+        <w:sz w:val="20"/>
+      </w:rPr>
+    </w:lvl>
+    <w:lvl w:ilvl="2" w:tentative="1">
+      <w:start w:val="1"/>
+      <w:numFmt w:val="bullet"/>
+      <w:lvlText w:val=""/>
+      <w:lvlJc w:val="left"/>
+      <w:pPr>
+        <w:tabs>
+          <w:tab w:val="num" w:pos="2160"/>
+        </w:tabs>
+        <w:ind w:left="2160" w:hanging="360"/>
+      </w:pPr>
+      <w:rPr>
+        <w:rFonts w:ascii="Wingdings" w:hAnsi="Wingdings" w:hint="default"/>
+        <w:sz w:val="20"/>
+      </w:rPr>
+    </w:lvl>
+    <w:lvl w:ilvl="3" w:tentative="1">
+      <w:start w:val="1"/>
+      <w:numFmt w:val="bullet"/>
+      <w:lvlText w:val=""/>
+      <w:lvlJc w:val="left"/>
+      <w:pPr>
+        <w:tabs>
+          <w:tab w:val="num" w:pos="2880"/>
+        </w:tabs>
+        <w:ind w:left="2880" w:hanging="360"/>
+      </w:pPr>
+      <w:rPr>
+        <w:rFonts w:ascii="Wingdings" w:hAnsi="Wingdings" w:hint="default"/>
+        <w:sz w:val="20"/>
+      </w:rPr>
+    </w:lvl>
+    <w:lvl w:ilvl="4" w:tentative="1">
+      <w:start w:val="1"/>
+      <w:numFmt w:val="bullet"/>
+      <w:lvlText w:val=""/>
+      <w:lvlJc w:val="left"/>
+      <w:pPr>
+        <w:tabs>
+          <w:tab w:val="num" w:pos="3600"/>
+        </w:tabs>
+        <w:ind w:left="3600" w:hanging="360"/>
+      </w:pPr>
+      <w:rPr>
+        <w:rFonts w:ascii="Wingdings" w:hAnsi="Wingdings" w:hint="default"/>
+        <w:sz w:val="20"/>
+      </w:rPr>
+    </w:lvl>
+    <w:lvl w:ilvl="5" w:tentative="1">
+      <w:start w:val="1"/>
+      <w:numFmt w:val="bullet"/>
+      <w:lvlText w:val=""/>
+      <w:lvlJc w:val="left"/>
+      <w:pPr>
+        <w:tabs>
+          <w:tab w:val="num" w:pos="4320"/>
+        </w:tabs>
+        <w:ind w:left="4320" w:hanging="360"/>
+      </w:pPr>
+      <w:rPr>
+        <w:rFonts w:ascii="Wingdings" w:hAnsi="Wingdings" w:hint="default"/>
+        <w:sz w:val="20"/>
+      </w:rPr>
+    </w:lvl>
+    <w:lvl w:ilvl="6" w:tentative="1">
+      <w:start w:val="1"/>
+      <w:numFmt w:val="bullet"/>
+      <w:lvlText w:val=""/>
+      <w:lvlJc w:val="left"/>
+      <w:pPr>
+        <w:tabs>
+          <w:tab w:val="num" w:pos="5040"/>
+        </w:tabs>
+        <w:ind w:left="5040" w:hanging="360"/>
+      </w:pPr>
+      <w:rPr>
+        <w:rFonts w:ascii="Wingdings" w:hAnsi="Wingdings" w:hint="default"/>
+        <w:sz w:val="20"/>
+      </w:rPr>
+    </w:lvl>
+    <w:lvl w:ilvl="7" w:tentative="1">
+      <w:start w:val="1"/>
+      <w:numFmt w:val="bullet"/>
+      <w:lvlText w:val=""/>
+      <w:lvlJc w:val="left"/>
+      <w:pPr>
+        <w:tabs>
+          <w:tab w:val="num" w:pos="5760"/>
+        </w:tabs>
+        <w:ind w:left="5760" w:hanging="360"/>
+      </w:pPr>
+      <w:rPr>
+        <w:rFonts w:ascii="Wingdings" w:hAnsi="Wingdings" w:hint="default"/>
+        <w:sz w:val="20"/>
+      </w:rPr>
+    </w:lvl>
+    <w:lvl w:ilvl="8" w:tentative="1">
+      <w:start w:val="1"/>
+      <w:numFmt w:val="bullet"/>
+      <w:lvlText w:val=""/>
+      <w:lvlJc w:val="left"/>
+      <w:pPr>
+        <w:tabs>
+          <w:tab w:val="num" w:pos="6480"/>
+        </w:tabs>
+        <w:ind w:left="6480" w:hanging="360"/>
+      </w:pPr>
+      <w:rPr>
+        <w:rFonts w:ascii="Wingdings" w:hAnsi="Wingdings" w:hint="default"/>
+        <w:sz w:val="20"/>
+      </w:rPr>
+    </w:lvl>
+  </w:abstractNum>
+  <w:abstractNum w:abstractNumId="6" w15:restartNumberingAfterBreak="0">
     <w:nsid w:val="1A72304F"/>
     <w:multiLevelType w:val="hybridMultilevel"/>
     <w:tmpl w:val="5EA8B31A"/>
@@ -4101,7 +5959,156 @@
       </w:rPr>
     </w:lvl>
   </w:abstractNum>
-  <w:abstractNum w:abstractNumId="5" w15:restartNumberingAfterBreak="0">
+  <w:abstractNum w:abstractNumId="7" w15:restartNumberingAfterBreak="0">
+    <w:nsid w:val="29A54EB8"/>
+    <w:multiLevelType w:val="multilevel"/>
+    <w:tmpl w:val="75664E18"/>
+    <w:lvl w:ilvl="0">
+      <w:start w:val="1"/>
+      <w:numFmt w:val="bullet"/>
+      <w:lvlText w:val=""/>
+      <w:lvlJc w:val="left"/>
+      <w:pPr>
+        <w:tabs>
+          <w:tab w:val="num" w:pos="720"/>
+        </w:tabs>
+        <w:ind w:left="720" w:hanging="360"/>
+      </w:pPr>
+      <w:rPr>
+        <w:rFonts w:ascii="Symbol" w:hAnsi="Symbol" w:hint="default"/>
+        <w:sz w:val="20"/>
+      </w:rPr>
+    </w:lvl>
+    <w:lvl w:ilvl="1" w:tentative="1">
+      <w:start w:val="1"/>
+      <w:numFmt w:val="bullet"/>
+      <w:lvlText w:val="o"/>
+      <w:lvlJc w:val="left"/>
+      <w:pPr>
+        <w:tabs>
+          <w:tab w:val="num" w:pos="1440"/>
+        </w:tabs>
+        <w:ind w:left="1440" w:hanging="360"/>
+      </w:pPr>
+      <w:rPr>
+        <w:rFonts w:ascii="Courier New" w:hAnsi="Courier New" w:hint="default"/>
+        <w:sz w:val="20"/>
+      </w:rPr>
+    </w:lvl>
+    <w:lvl w:ilvl="2" w:tentative="1">
+      <w:start w:val="1"/>
+      <w:numFmt w:val="bullet"/>
+      <w:lvlText w:val=""/>
+      <w:lvlJc w:val="left"/>
+      <w:pPr>
+        <w:tabs>
+          <w:tab w:val="num" w:pos="2160"/>
+        </w:tabs>
+        <w:ind w:left="2160" w:hanging="360"/>
+      </w:pPr>
+      <w:rPr>
+        <w:rFonts w:ascii="Wingdings" w:hAnsi="Wingdings" w:hint="default"/>
+        <w:sz w:val="20"/>
+      </w:rPr>
+    </w:lvl>
+    <w:lvl w:ilvl="3" w:tentative="1">
+      <w:start w:val="1"/>
+      <w:numFmt w:val="bullet"/>
+      <w:lvlText w:val=""/>
+      <w:lvlJc w:val="left"/>
+      <w:pPr>
+        <w:tabs>
+          <w:tab w:val="num" w:pos="2880"/>
+        </w:tabs>
+        <w:ind w:left="2880" w:hanging="360"/>
+      </w:pPr>
+      <w:rPr>
+        <w:rFonts w:ascii="Wingdings" w:hAnsi="Wingdings" w:hint="default"/>
+        <w:sz w:val="20"/>
+      </w:rPr>
+    </w:lvl>
+    <w:lvl w:ilvl="4" w:tentative="1">
+      <w:start w:val="1"/>
+      <w:numFmt w:val="bullet"/>
+      <w:lvlText w:val=""/>
+      <w:lvlJc w:val="left"/>
+      <w:pPr>
+        <w:tabs>
+          <w:tab w:val="num" w:pos="3600"/>
+        </w:tabs>
+        <w:ind w:left="3600" w:hanging="360"/>
+      </w:pPr>
+      <w:rPr>
+        <w:rFonts w:ascii="Wingdings" w:hAnsi="Wingdings" w:hint="default"/>
+        <w:sz w:val="20"/>
+      </w:rPr>
+    </w:lvl>
+    <w:lvl w:ilvl="5" w:tentative="1">
+      <w:start w:val="1"/>
+      <w:numFmt w:val="bullet"/>
+      <w:lvlText w:val=""/>
+      <w:lvlJc w:val="left"/>
+      <w:pPr>
+        <w:tabs>
+          <w:tab w:val="num" w:pos="4320"/>
+        </w:tabs>
+        <w:ind w:left="4320" w:hanging="360"/>
+      </w:pPr>
+      <w:rPr>
+        <w:rFonts w:ascii="Wingdings" w:hAnsi="Wingdings" w:hint="default"/>
+        <w:sz w:val="20"/>
+      </w:rPr>
+    </w:lvl>
+    <w:lvl w:ilvl="6" w:tentative="1">
+      <w:start w:val="1"/>
+      <w:numFmt w:val="bullet"/>
+      <w:lvlText w:val=""/>
+      <w:lvlJc w:val="left"/>
+      <w:pPr>
+        <w:tabs>
+          <w:tab w:val="num" w:pos="5040"/>
+        </w:tabs>
+        <w:ind w:left="5040" w:hanging="360"/>
+      </w:pPr>
+      <w:rPr>
+        <w:rFonts w:ascii="Wingdings" w:hAnsi="Wingdings" w:hint="default"/>
+        <w:sz w:val="20"/>
+      </w:rPr>
+    </w:lvl>
+    <w:lvl w:ilvl="7" w:tentative="1">
+      <w:start w:val="1"/>
+      <w:numFmt w:val="bullet"/>
+      <w:lvlText w:val=""/>
+      <w:lvlJc w:val="left"/>
+      <w:pPr>
+        <w:tabs>
+          <w:tab w:val="num" w:pos="5760"/>
+        </w:tabs>
+        <w:ind w:left="5760" w:hanging="360"/>
+      </w:pPr>
+      <w:rPr>
+        <w:rFonts w:ascii="Wingdings" w:hAnsi="Wingdings" w:hint="default"/>
+        <w:sz w:val="20"/>
+      </w:rPr>
+    </w:lvl>
+    <w:lvl w:ilvl="8" w:tentative="1">
+      <w:start w:val="1"/>
+      <w:numFmt w:val="bullet"/>
+      <w:lvlText w:val=""/>
+      <w:lvlJc w:val="left"/>
+      <w:pPr>
+        <w:tabs>
+          <w:tab w:val="num" w:pos="6480"/>
+        </w:tabs>
+        <w:ind w:left="6480" w:hanging="360"/>
+      </w:pPr>
+      <w:rPr>
+        <w:rFonts w:ascii="Wingdings" w:hAnsi="Wingdings" w:hint="default"/>
+        <w:sz w:val="20"/>
+      </w:rPr>
+    </w:lvl>
+  </w:abstractNum>
+  <w:abstractNum w:abstractNumId="8" w15:restartNumberingAfterBreak="0">
     <w:nsid w:val="2CD36158"/>
     <w:multiLevelType w:val="hybridMultilevel"/>
     <w:tmpl w:val="AED00DD2"/>
@@ -4215,7 +6222,7 @@
       </w:rPr>
     </w:lvl>
   </w:abstractNum>
-  <w:abstractNum w:abstractNumId="6" w15:restartNumberingAfterBreak="0">
+  <w:abstractNum w:abstractNumId="9" w15:restartNumberingAfterBreak="0">
     <w:nsid w:val="2EA7664B"/>
     <w:multiLevelType w:val="hybridMultilevel"/>
     <w:tmpl w:val="2408A9AE"/>
@@ -4328,7 +6335,7 @@
       </w:rPr>
     </w:lvl>
   </w:abstractNum>
-  <w:abstractNum w:abstractNumId="7" w15:restartNumberingAfterBreak="0">
+  <w:abstractNum w:abstractNumId="10" w15:restartNumberingAfterBreak="0">
     <w:nsid w:val="37F74AB1"/>
     <w:multiLevelType w:val="hybridMultilevel"/>
     <w:tmpl w:val="E21ABF96"/>
@@ -4441,7 +6448,7 @@
       </w:rPr>
     </w:lvl>
   </w:abstractNum>
-  <w:abstractNum w:abstractNumId="8" w15:restartNumberingAfterBreak="0">
+  <w:abstractNum w:abstractNumId="11" w15:restartNumberingAfterBreak="0">
     <w:nsid w:val="3E436153"/>
     <w:multiLevelType w:val="hybridMultilevel"/>
     <w:tmpl w:val="DDD25B6C"/>
@@ -4554,7 +6561,156 @@
       </w:rPr>
     </w:lvl>
   </w:abstractNum>
-  <w:abstractNum w:abstractNumId="9" w15:restartNumberingAfterBreak="0">
+  <w:abstractNum w:abstractNumId="12" w15:restartNumberingAfterBreak="0">
+    <w:nsid w:val="4CBF0F07"/>
+    <w:multiLevelType w:val="multilevel"/>
+    <w:tmpl w:val="64881F92"/>
+    <w:lvl w:ilvl="0">
+      <w:start w:val="1"/>
+      <w:numFmt w:val="bullet"/>
+      <w:lvlText w:val=""/>
+      <w:lvlJc w:val="left"/>
+      <w:pPr>
+        <w:tabs>
+          <w:tab w:val="num" w:pos="720"/>
+        </w:tabs>
+        <w:ind w:left="720" w:hanging="360"/>
+      </w:pPr>
+      <w:rPr>
+        <w:rFonts w:ascii="Symbol" w:hAnsi="Symbol" w:hint="default"/>
+        <w:sz w:val="20"/>
+      </w:rPr>
+    </w:lvl>
+    <w:lvl w:ilvl="1" w:tentative="1">
+      <w:start w:val="1"/>
+      <w:numFmt w:val="bullet"/>
+      <w:lvlText w:val="o"/>
+      <w:lvlJc w:val="left"/>
+      <w:pPr>
+        <w:tabs>
+          <w:tab w:val="num" w:pos="1440"/>
+        </w:tabs>
+        <w:ind w:left="1440" w:hanging="360"/>
+      </w:pPr>
+      <w:rPr>
+        <w:rFonts w:ascii="Courier New" w:hAnsi="Courier New" w:hint="default"/>
+        <w:sz w:val="20"/>
+      </w:rPr>
+    </w:lvl>
+    <w:lvl w:ilvl="2" w:tentative="1">
+      <w:start w:val="1"/>
+      <w:numFmt w:val="bullet"/>
+      <w:lvlText w:val=""/>
+      <w:lvlJc w:val="left"/>
+      <w:pPr>
+        <w:tabs>
+          <w:tab w:val="num" w:pos="2160"/>
+        </w:tabs>
+        <w:ind w:left="2160" w:hanging="360"/>
+      </w:pPr>
+      <w:rPr>
+        <w:rFonts w:ascii="Wingdings" w:hAnsi="Wingdings" w:hint="default"/>
+        <w:sz w:val="20"/>
+      </w:rPr>
+    </w:lvl>
+    <w:lvl w:ilvl="3" w:tentative="1">
+      <w:start w:val="1"/>
+      <w:numFmt w:val="bullet"/>
+      <w:lvlText w:val=""/>
+      <w:lvlJc w:val="left"/>
+      <w:pPr>
+        <w:tabs>
+          <w:tab w:val="num" w:pos="2880"/>
+        </w:tabs>
+        <w:ind w:left="2880" w:hanging="360"/>
+      </w:pPr>
+      <w:rPr>
+        <w:rFonts w:ascii="Wingdings" w:hAnsi="Wingdings" w:hint="default"/>
+        <w:sz w:val="20"/>
+      </w:rPr>
+    </w:lvl>
+    <w:lvl w:ilvl="4" w:tentative="1">
+      <w:start w:val="1"/>
+      <w:numFmt w:val="bullet"/>
+      <w:lvlText w:val=""/>
+      <w:lvlJc w:val="left"/>
+      <w:pPr>
+        <w:tabs>
+          <w:tab w:val="num" w:pos="3600"/>
+        </w:tabs>
+        <w:ind w:left="3600" w:hanging="360"/>
+      </w:pPr>
+      <w:rPr>
+        <w:rFonts w:ascii="Wingdings" w:hAnsi="Wingdings" w:hint="default"/>
+        <w:sz w:val="20"/>
+      </w:rPr>
+    </w:lvl>
+    <w:lvl w:ilvl="5" w:tentative="1">
+      <w:start w:val="1"/>
+      <w:numFmt w:val="bullet"/>
+      <w:lvlText w:val=""/>
+      <w:lvlJc w:val="left"/>
+      <w:pPr>
+        <w:tabs>
+          <w:tab w:val="num" w:pos="4320"/>
+        </w:tabs>
+        <w:ind w:left="4320" w:hanging="360"/>
+      </w:pPr>
+      <w:rPr>
+        <w:rFonts w:ascii="Wingdings" w:hAnsi="Wingdings" w:hint="default"/>
+        <w:sz w:val="20"/>
+      </w:rPr>
+    </w:lvl>
+    <w:lvl w:ilvl="6" w:tentative="1">
+      <w:start w:val="1"/>
+      <w:numFmt w:val="bullet"/>
+      <w:lvlText w:val=""/>
+      <w:lvlJc w:val="left"/>
+      <w:pPr>
+        <w:tabs>
+          <w:tab w:val="num" w:pos="5040"/>
+        </w:tabs>
+        <w:ind w:left="5040" w:hanging="360"/>
+      </w:pPr>
+      <w:rPr>
+        <w:rFonts w:ascii="Wingdings" w:hAnsi="Wingdings" w:hint="default"/>
+        <w:sz w:val="20"/>
+      </w:rPr>
+    </w:lvl>
+    <w:lvl w:ilvl="7" w:tentative="1">
+      <w:start w:val="1"/>
+      <w:numFmt w:val="bullet"/>
+      <w:lvlText w:val=""/>
+      <w:lvlJc w:val="left"/>
+      <w:pPr>
+        <w:tabs>
+          <w:tab w:val="num" w:pos="5760"/>
+        </w:tabs>
+        <w:ind w:left="5760" w:hanging="360"/>
+      </w:pPr>
+      <w:rPr>
+        <w:rFonts w:ascii="Wingdings" w:hAnsi="Wingdings" w:hint="default"/>
+        <w:sz w:val="20"/>
+      </w:rPr>
+    </w:lvl>
+    <w:lvl w:ilvl="8" w:tentative="1">
+      <w:start w:val="1"/>
+      <w:numFmt w:val="bullet"/>
+      <w:lvlText w:val=""/>
+      <w:lvlJc w:val="left"/>
+      <w:pPr>
+        <w:tabs>
+          <w:tab w:val="num" w:pos="6480"/>
+        </w:tabs>
+        <w:ind w:left="6480" w:hanging="360"/>
+      </w:pPr>
+      <w:rPr>
+        <w:rFonts w:ascii="Wingdings" w:hAnsi="Wingdings" w:hint="default"/>
+        <w:sz w:val="20"/>
+      </w:rPr>
+    </w:lvl>
+  </w:abstractNum>
+  <w:abstractNum w:abstractNumId="13" w15:restartNumberingAfterBreak="0">
     <w:nsid w:val="5951362A"/>
     <w:multiLevelType w:val="hybridMultilevel"/>
     <w:tmpl w:val="096E40B4"/>
@@ -4667,7 +6823,7 @@
       </w:rPr>
     </w:lvl>
   </w:abstractNum>
-  <w:abstractNum w:abstractNumId="10" w15:restartNumberingAfterBreak="0">
+  <w:abstractNum w:abstractNumId="14" w15:restartNumberingAfterBreak="0">
     <w:nsid w:val="66C90184"/>
     <w:multiLevelType w:val="hybridMultilevel"/>
     <w:tmpl w:val="C262A368"/>
@@ -4780,7 +6936,7 @@
       </w:rPr>
     </w:lvl>
   </w:abstractNum>
-  <w:abstractNum w:abstractNumId="11" w15:restartNumberingAfterBreak="0">
+  <w:abstractNum w:abstractNumId="15" w15:restartNumberingAfterBreak="0">
     <w:nsid w:val="69A061B0"/>
     <w:multiLevelType w:val="hybridMultilevel"/>
     <w:tmpl w:val="D9D45974"/>
@@ -4873,7 +7029,156 @@
       </w:pPr>
     </w:lvl>
   </w:abstractNum>
-  <w:abstractNum w:abstractNumId="12" w15:restartNumberingAfterBreak="0">
+  <w:abstractNum w:abstractNumId="16" w15:restartNumberingAfterBreak="0">
+    <w:nsid w:val="6E1F5F61"/>
+    <w:multiLevelType w:val="multilevel"/>
+    <w:tmpl w:val="94E832C2"/>
+    <w:lvl w:ilvl="0">
+      <w:start w:val="1"/>
+      <w:numFmt w:val="bullet"/>
+      <w:lvlText w:val=""/>
+      <w:lvlJc w:val="left"/>
+      <w:pPr>
+        <w:tabs>
+          <w:tab w:val="num" w:pos="720"/>
+        </w:tabs>
+        <w:ind w:left="720" w:hanging="360"/>
+      </w:pPr>
+      <w:rPr>
+        <w:rFonts w:ascii="Symbol" w:hAnsi="Symbol" w:hint="default"/>
+        <w:sz w:val="20"/>
+      </w:rPr>
+    </w:lvl>
+    <w:lvl w:ilvl="1" w:tentative="1">
+      <w:start w:val="1"/>
+      <w:numFmt w:val="bullet"/>
+      <w:lvlText w:val="o"/>
+      <w:lvlJc w:val="left"/>
+      <w:pPr>
+        <w:tabs>
+          <w:tab w:val="num" w:pos="1440"/>
+        </w:tabs>
+        <w:ind w:left="1440" w:hanging="360"/>
+      </w:pPr>
+      <w:rPr>
+        <w:rFonts w:ascii="Courier New" w:hAnsi="Courier New" w:hint="default"/>
+        <w:sz w:val="20"/>
+      </w:rPr>
+    </w:lvl>
+    <w:lvl w:ilvl="2" w:tentative="1">
+      <w:start w:val="1"/>
+      <w:numFmt w:val="bullet"/>
+      <w:lvlText w:val=""/>
+      <w:lvlJc w:val="left"/>
+      <w:pPr>
+        <w:tabs>
+          <w:tab w:val="num" w:pos="2160"/>
+        </w:tabs>
+        <w:ind w:left="2160" w:hanging="360"/>
+      </w:pPr>
+      <w:rPr>
+        <w:rFonts w:ascii="Wingdings" w:hAnsi="Wingdings" w:hint="default"/>
+        <w:sz w:val="20"/>
+      </w:rPr>
+    </w:lvl>
+    <w:lvl w:ilvl="3" w:tentative="1">
+      <w:start w:val="1"/>
+      <w:numFmt w:val="bullet"/>
+      <w:lvlText w:val=""/>
+      <w:lvlJc w:val="left"/>
+      <w:pPr>
+        <w:tabs>
+          <w:tab w:val="num" w:pos="2880"/>
+        </w:tabs>
+        <w:ind w:left="2880" w:hanging="360"/>
+      </w:pPr>
+      <w:rPr>
+        <w:rFonts w:ascii="Wingdings" w:hAnsi="Wingdings" w:hint="default"/>
+        <w:sz w:val="20"/>
+      </w:rPr>
+    </w:lvl>
+    <w:lvl w:ilvl="4" w:tentative="1">
+      <w:start w:val="1"/>
+      <w:numFmt w:val="bullet"/>
+      <w:lvlText w:val=""/>
+      <w:lvlJc w:val="left"/>
+      <w:pPr>
+        <w:tabs>
+          <w:tab w:val="num" w:pos="3600"/>
+        </w:tabs>
+        <w:ind w:left="3600" w:hanging="360"/>
+      </w:pPr>
+      <w:rPr>
+        <w:rFonts w:ascii="Wingdings" w:hAnsi="Wingdings" w:hint="default"/>
+        <w:sz w:val="20"/>
+      </w:rPr>
+    </w:lvl>
+    <w:lvl w:ilvl="5" w:tentative="1">
+      <w:start w:val="1"/>
+      <w:numFmt w:val="bullet"/>
+      <w:lvlText w:val=""/>
+      <w:lvlJc w:val="left"/>
+      <w:pPr>
+        <w:tabs>
+          <w:tab w:val="num" w:pos="4320"/>
+        </w:tabs>
+        <w:ind w:left="4320" w:hanging="360"/>
+      </w:pPr>
+      <w:rPr>
+        <w:rFonts w:ascii="Wingdings" w:hAnsi="Wingdings" w:hint="default"/>
+        <w:sz w:val="20"/>
+      </w:rPr>
+    </w:lvl>
+    <w:lvl w:ilvl="6" w:tentative="1">
+      <w:start w:val="1"/>
+      <w:numFmt w:val="bullet"/>
+      <w:lvlText w:val=""/>
+      <w:lvlJc w:val="left"/>
+      <w:pPr>
+        <w:tabs>
+          <w:tab w:val="num" w:pos="5040"/>
+        </w:tabs>
+        <w:ind w:left="5040" w:hanging="360"/>
+      </w:pPr>
+      <w:rPr>
+        <w:rFonts w:ascii="Wingdings" w:hAnsi="Wingdings" w:hint="default"/>
+        <w:sz w:val="20"/>
+      </w:rPr>
+    </w:lvl>
+    <w:lvl w:ilvl="7" w:tentative="1">
+      <w:start w:val="1"/>
+      <w:numFmt w:val="bullet"/>
+      <w:lvlText w:val=""/>
+      <w:lvlJc w:val="left"/>
+      <w:pPr>
+        <w:tabs>
+          <w:tab w:val="num" w:pos="5760"/>
+        </w:tabs>
+        <w:ind w:left="5760" w:hanging="360"/>
+      </w:pPr>
+      <w:rPr>
+        <w:rFonts w:ascii="Wingdings" w:hAnsi="Wingdings" w:hint="default"/>
+        <w:sz w:val="20"/>
+      </w:rPr>
+    </w:lvl>
+    <w:lvl w:ilvl="8" w:tentative="1">
+      <w:start w:val="1"/>
+      <w:numFmt w:val="bullet"/>
+      <w:lvlText w:val=""/>
+      <w:lvlJc w:val="left"/>
+      <w:pPr>
+        <w:tabs>
+          <w:tab w:val="num" w:pos="6480"/>
+        </w:tabs>
+        <w:ind w:left="6480" w:hanging="360"/>
+      </w:pPr>
+      <w:rPr>
+        <w:rFonts w:ascii="Wingdings" w:hAnsi="Wingdings" w:hint="default"/>
+        <w:sz w:val="20"/>
+      </w:rPr>
+    </w:lvl>
+  </w:abstractNum>
+  <w:abstractNum w:abstractNumId="17" w15:restartNumberingAfterBreak="0">
     <w:nsid w:val="6F7F364D"/>
     <w:multiLevelType w:val="hybridMultilevel"/>
     <w:tmpl w:val="99BC652C"/>
@@ -4986,44 +7291,515 @@
       </w:rPr>
     </w:lvl>
   </w:abstractNum>
+  <w:abstractNum w:abstractNumId="18" w15:restartNumberingAfterBreak="0">
+    <w:nsid w:val="702C1D5F"/>
+    <w:multiLevelType w:val="multilevel"/>
+    <w:tmpl w:val="101A2AA4"/>
+    <w:lvl w:ilvl="0">
+      <w:start w:val="1"/>
+      <w:numFmt w:val="bullet"/>
+      <w:lvlText w:val=""/>
+      <w:lvlJc w:val="left"/>
+      <w:pPr>
+        <w:tabs>
+          <w:tab w:val="num" w:pos="720"/>
+        </w:tabs>
+        <w:ind w:left="720" w:hanging="360"/>
+      </w:pPr>
+      <w:rPr>
+        <w:rFonts w:ascii="Symbol" w:hAnsi="Symbol" w:hint="default"/>
+        <w:sz w:val="20"/>
+      </w:rPr>
+    </w:lvl>
+    <w:lvl w:ilvl="1" w:tentative="1">
+      <w:start w:val="1"/>
+      <w:numFmt w:val="bullet"/>
+      <w:lvlText w:val="o"/>
+      <w:lvlJc w:val="left"/>
+      <w:pPr>
+        <w:tabs>
+          <w:tab w:val="num" w:pos="1440"/>
+        </w:tabs>
+        <w:ind w:left="1440" w:hanging="360"/>
+      </w:pPr>
+      <w:rPr>
+        <w:rFonts w:ascii="Courier New" w:hAnsi="Courier New" w:hint="default"/>
+        <w:sz w:val="20"/>
+      </w:rPr>
+    </w:lvl>
+    <w:lvl w:ilvl="2" w:tentative="1">
+      <w:start w:val="1"/>
+      <w:numFmt w:val="bullet"/>
+      <w:lvlText w:val=""/>
+      <w:lvlJc w:val="left"/>
+      <w:pPr>
+        <w:tabs>
+          <w:tab w:val="num" w:pos="2160"/>
+        </w:tabs>
+        <w:ind w:left="2160" w:hanging="360"/>
+      </w:pPr>
+      <w:rPr>
+        <w:rFonts w:ascii="Wingdings" w:hAnsi="Wingdings" w:hint="default"/>
+        <w:sz w:val="20"/>
+      </w:rPr>
+    </w:lvl>
+    <w:lvl w:ilvl="3" w:tentative="1">
+      <w:start w:val="1"/>
+      <w:numFmt w:val="bullet"/>
+      <w:lvlText w:val=""/>
+      <w:lvlJc w:val="left"/>
+      <w:pPr>
+        <w:tabs>
+          <w:tab w:val="num" w:pos="2880"/>
+        </w:tabs>
+        <w:ind w:left="2880" w:hanging="360"/>
+      </w:pPr>
+      <w:rPr>
+        <w:rFonts w:ascii="Wingdings" w:hAnsi="Wingdings" w:hint="default"/>
+        <w:sz w:val="20"/>
+      </w:rPr>
+    </w:lvl>
+    <w:lvl w:ilvl="4" w:tentative="1">
+      <w:start w:val="1"/>
+      <w:numFmt w:val="bullet"/>
+      <w:lvlText w:val=""/>
+      <w:lvlJc w:val="left"/>
+      <w:pPr>
+        <w:tabs>
+          <w:tab w:val="num" w:pos="3600"/>
+        </w:tabs>
+        <w:ind w:left="3600" w:hanging="360"/>
+      </w:pPr>
+      <w:rPr>
+        <w:rFonts w:ascii="Wingdings" w:hAnsi="Wingdings" w:hint="default"/>
+        <w:sz w:val="20"/>
+      </w:rPr>
+    </w:lvl>
+    <w:lvl w:ilvl="5" w:tentative="1">
+      <w:start w:val="1"/>
+      <w:numFmt w:val="bullet"/>
+      <w:lvlText w:val=""/>
+      <w:lvlJc w:val="left"/>
+      <w:pPr>
+        <w:tabs>
+          <w:tab w:val="num" w:pos="4320"/>
+        </w:tabs>
+        <w:ind w:left="4320" w:hanging="360"/>
+      </w:pPr>
+      <w:rPr>
+        <w:rFonts w:ascii="Wingdings" w:hAnsi="Wingdings" w:hint="default"/>
+        <w:sz w:val="20"/>
+      </w:rPr>
+    </w:lvl>
+    <w:lvl w:ilvl="6" w:tentative="1">
+      <w:start w:val="1"/>
+      <w:numFmt w:val="bullet"/>
+      <w:lvlText w:val=""/>
+      <w:lvlJc w:val="left"/>
+      <w:pPr>
+        <w:tabs>
+          <w:tab w:val="num" w:pos="5040"/>
+        </w:tabs>
+        <w:ind w:left="5040" w:hanging="360"/>
+      </w:pPr>
+      <w:rPr>
+        <w:rFonts w:ascii="Wingdings" w:hAnsi="Wingdings" w:hint="default"/>
+        <w:sz w:val="20"/>
+      </w:rPr>
+    </w:lvl>
+    <w:lvl w:ilvl="7" w:tentative="1">
+      <w:start w:val="1"/>
+      <w:numFmt w:val="bullet"/>
+      <w:lvlText w:val=""/>
+      <w:lvlJc w:val="left"/>
+      <w:pPr>
+        <w:tabs>
+          <w:tab w:val="num" w:pos="5760"/>
+        </w:tabs>
+        <w:ind w:left="5760" w:hanging="360"/>
+      </w:pPr>
+      <w:rPr>
+        <w:rFonts w:ascii="Wingdings" w:hAnsi="Wingdings" w:hint="default"/>
+        <w:sz w:val="20"/>
+      </w:rPr>
+    </w:lvl>
+    <w:lvl w:ilvl="8" w:tentative="1">
+      <w:start w:val="1"/>
+      <w:numFmt w:val="bullet"/>
+      <w:lvlText w:val=""/>
+      <w:lvlJc w:val="left"/>
+      <w:pPr>
+        <w:tabs>
+          <w:tab w:val="num" w:pos="6480"/>
+        </w:tabs>
+        <w:ind w:left="6480" w:hanging="360"/>
+      </w:pPr>
+      <w:rPr>
+        <w:rFonts w:ascii="Wingdings" w:hAnsi="Wingdings" w:hint="default"/>
+        <w:sz w:val="20"/>
+      </w:rPr>
+    </w:lvl>
+  </w:abstractNum>
+  <w:abstractNum w:abstractNumId="19" w15:restartNumberingAfterBreak="0">
+    <w:nsid w:val="70750DF2"/>
+    <w:multiLevelType w:val="multilevel"/>
+    <w:tmpl w:val="800A9642"/>
+    <w:lvl w:ilvl="0">
+      <w:start w:val="1"/>
+      <w:numFmt w:val="bullet"/>
+      <w:lvlText w:val=""/>
+      <w:lvlJc w:val="left"/>
+      <w:pPr>
+        <w:tabs>
+          <w:tab w:val="num" w:pos="720"/>
+        </w:tabs>
+        <w:ind w:left="720" w:hanging="360"/>
+      </w:pPr>
+      <w:rPr>
+        <w:rFonts w:ascii="Symbol" w:hAnsi="Symbol" w:hint="default"/>
+        <w:sz w:val="20"/>
+      </w:rPr>
+    </w:lvl>
+    <w:lvl w:ilvl="1" w:tentative="1">
+      <w:start w:val="1"/>
+      <w:numFmt w:val="bullet"/>
+      <w:lvlText w:val="o"/>
+      <w:lvlJc w:val="left"/>
+      <w:pPr>
+        <w:tabs>
+          <w:tab w:val="num" w:pos="1440"/>
+        </w:tabs>
+        <w:ind w:left="1440" w:hanging="360"/>
+      </w:pPr>
+      <w:rPr>
+        <w:rFonts w:ascii="Courier New" w:hAnsi="Courier New" w:hint="default"/>
+        <w:sz w:val="20"/>
+      </w:rPr>
+    </w:lvl>
+    <w:lvl w:ilvl="2" w:tentative="1">
+      <w:start w:val="1"/>
+      <w:numFmt w:val="bullet"/>
+      <w:lvlText w:val=""/>
+      <w:lvlJc w:val="left"/>
+      <w:pPr>
+        <w:tabs>
+          <w:tab w:val="num" w:pos="2160"/>
+        </w:tabs>
+        <w:ind w:left="2160" w:hanging="360"/>
+      </w:pPr>
+      <w:rPr>
+        <w:rFonts w:ascii="Wingdings" w:hAnsi="Wingdings" w:hint="default"/>
+        <w:sz w:val="20"/>
+      </w:rPr>
+    </w:lvl>
+    <w:lvl w:ilvl="3" w:tentative="1">
+      <w:start w:val="1"/>
+      <w:numFmt w:val="bullet"/>
+      <w:lvlText w:val=""/>
+      <w:lvlJc w:val="left"/>
+      <w:pPr>
+        <w:tabs>
+          <w:tab w:val="num" w:pos="2880"/>
+        </w:tabs>
+        <w:ind w:left="2880" w:hanging="360"/>
+      </w:pPr>
+      <w:rPr>
+        <w:rFonts w:ascii="Wingdings" w:hAnsi="Wingdings" w:hint="default"/>
+        <w:sz w:val="20"/>
+      </w:rPr>
+    </w:lvl>
+    <w:lvl w:ilvl="4" w:tentative="1">
+      <w:start w:val="1"/>
+      <w:numFmt w:val="bullet"/>
+      <w:lvlText w:val=""/>
+      <w:lvlJc w:val="left"/>
+      <w:pPr>
+        <w:tabs>
+          <w:tab w:val="num" w:pos="3600"/>
+        </w:tabs>
+        <w:ind w:left="3600" w:hanging="360"/>
+      </w:pPr>
+      <w:rPr>
+        <w:rFonts w:ascii="Wingdings" w:hAnsi="Wingdings" w:hint="default"/>
+        <w:sz w:val="20"/>
+      </w:rPr>
+    </w:lvl>
+    <w:lvl w:ilvl="5" w:tentative="1">
+      <w:start w:val="1"/>
+      <w:numFmt w:val="bullet"/>
+      <w:lvlText w:val=""/>
+      <w:lvlJc w:val="left"/>
+      <w:pPr>
+        <w:tabs>
+          <w:tab w:val="num" w:pos="4320"/>
+        </w:tabs>
+        <w:ind w:left="4320" w:hanging="360"/>
+      </w:pPr>
+      <w:rPr>
+        <w:rFonts w:ascii="Wingdings" w:hAnsi="Wingdings" w:hint="default"/>
+        <w:sz w:val="20"/>
+      </w:rPr>
+    </w:lvl>
+    <w:lvl w:ilvl="6" w:tentative="1">
+      <w:start w:val="1"/>
+      <w:numFmt w:val="bullet"/>
+      <w:lvlText w:val=""/>
+      <w:lvlJc w:val="left"/>
+      <w:pPr>
+        <w:tabs>
+          <w:tab w:val="num" w:pos="5040"/>
+        </w:tabs>
+        <w:ind w:left="5040" w:hanging="360"/>
+      </w:pPr>
+      <w:rPr>
+        <w:rFonts w:ascii="Wingdings" w:hAnsi="Wingdings" w:hint="default"/>
+        <w:sz w:val="20"/>
+      </w:rPr>
+    </w:lvl>
+    <w:lvl w:ilvl="7" w:tentative="1">
+      <w:start w:val="1"/>
+      <w:numFmt w:val="bullet"/>
+      <w:lvlText w:val=""/>
+      <w:lvlJc w:val="left"/>
+      <w:pPr>
+        <w:tabs>
+          <w:tab w:val="num" w:pos="5760"/>
+        </w:tabs>
+        <w:ind w:left="5760" w:hanging="360"/>
+      </w:pPr>
+      <w:rPr>
+        <w:rFonts w:ascii="Wingdings" w:hAnsi="Wingdings" w:hint="default"/>
+        <w:sz w:val="20"/>
+      </w:rPr>
+    </w:lvl>
+    <w:lvl w:ilvl="8" w:tentative="1">
+      <w:start w:val="1"/>
+      <w:numFmt w:val="bullet"/>
+      <w:lvlText w:val=""/>
+      <w:lvlJc w:val="left"/>
+      <w:pPr>
+        <w:tabs>
+          <w:tab w:val="num" w:pos="6480"/>
+        </w:tabs>
+        <w:ind w:left="6480" w:hanging="360"/>
+      </w:pPr>
+      <w:rPr>
+        <w:rFonts w:ascii="Wingdings" w:hAnsi="Wingdings" w:hint="default"/>
+        <w:sz w:val="20"/>
+      </w:rPr>
+    </w:lvl>
+  </w:abstractNum>
+  <w:abstractNum w:abstractNumId="20" w15:restartNumberingAfterBreak="0">
+    <w:nsid w:val="7E903C15"/>
+    <w:multiLevelType w:val="multilevel"/>
+    <w:tmpl w:val="85D2393C"/>
+    <w:lvl w:ilvl="0">
+      <w:start w:val="1"/>
+      <w:numFmt w:val="bullet"/>
+      <w:lvlText w:val=""/>
+      <w:lvlJc w:val="left"/>
+      <w:pPr>
+        <w:tabs>
+          <w:tab w:val="num" w:pos="720"/>
+        </w:tabs>
+        <w:ind w:left="720" w:hanging="360"/>
+      </w:pPr>
+      <w:rPr>
+        <w:rFonts w:ascii="Symbol" w:hAnsi="Symbol" w:hint="default"/>
+        <w:sz w:val="20"/>
+      </w:rPr>
+    </w:lvl>
+    <w:lvl w:ilvl="1" w:tentative="1">
+      <w:start w:val="1"/>
+      <w:numFmt w:val="bullet"/>
+      <w:lvlText w:val="o"/>
+      <w:lvlJc w:val="left"/>
+      <w:pPr>
+        <w:tabs>
+          <w:tab w:val="num" w:pos="1440"/>
+        </w:tabs>
+        <w:ind w:left="1440" w:hanging="360"/>
+      </w:pPr>
+      <w:rPr>
+        <w:rFonts w:ascii="Courier New" w:hAnsi="Courier New" w:hint="default"/>
+        <w:sz w:val="20"/>
+      </w:rPr>
+    </w:lvl>
+    <w:lvl w:ilvl="2" w:tentative="1">
+      <w:start w:val="1"/>
+      <w:numFmt w:val="bullet"/>
+      <w:lvlText w:val=""/>
+      <w:lvlJc w:val="left"/>
+      <w:pPr>
+        <w:tabs>
+          <w:tab w:val="num" w:pos="2160"/>
+        </w:tabs>
+        <w:ind w:left="2160" w:hanging="360"/>
+      </w:pPr>
+      <w:rPr>
+        <w:rFonts w:ascii="Wingdings" w:hAnsi="Wingdings" w:hint="default"/>
+        <w:sz w:val="20"/>
+      </w:rPr>
+    </w:lvl>
+    <w:lvl w:ilvl="3" w:tentative="1">
+      <w:start w:val="1"/>
+      <w:numFmt w:val="bullet"/>
+      <w:lvlText w:val=""/>
+      <w:lvlJc w:val="left"/>
+      <w:pPr>
+        <w:tabs>
+          <w:tab w:val="num" w:pos="2880"/>
+        </w:tabs>
+        <w:ind w:left="2880" w:hanging="360"/>
+      </w:pPr>
+      <w:rPr>
+        <w:rFonts w:ascii="Wingdings" w:hAnsi="Wingdings" w:hint="default"/>
+        <w:sz w:val="20"/>
+      </w:rPr>
+    </w:lvl>
+    <w:lvl w:ilvl="4" w:tentative="1">
+      <w:start w:val="1"/>
+      <w:numFmt w:val="bullet"/>
+      <w:lvlText w:val=""/>
+      <w:lvlJc w:val="left"/>
+      <w:pPr>
+        <w:tabs>
+          <w:tab w:val="num" w:pos="3600"/>
+        </w:tabs>
+        <w:ind w:left="3600" w:hanging="360"/>
+      </w:pPr>
+      <w:rPr>
+        <w:rFonts w:ascii="Wingdings" w:hAnsi="Wingdings" w:hint="default"/>
+        <w:sz w:val="20"/>
+      </w:rPr>
+    </w:lvl>
+    <w:lvl w:ilvl="5" w:tentative="1">
+      <w:start w:val="1"/>
+      <w:numFmt w:val="bullet"/>
+      <w:lvlText w:val=""/>
+      <w:lvlJc w:val="left"/>
+      <w:pPr>
+        <w:tabs>
+          <w:tab w:val="num" w:pos="4320"/>
+        </w:tabs>
+        <w:ind w:left="4320" w:hanging="360"/>
+      </w:pPr>
+      <w:rPr>
+        <w:rFonts w:ascii="Wingdings" w:hAnsi="Wingdings" w:hint="default"/>
+        <w:sz w:val="20"/>
+      </w:rPr>
+    </w:lvl>
+    <w:lvl w:ilvl="6" w:tentative="1">
+      <w:start w:val="1"/>
+      <w:numFmt w:val="bullet"/>
+      <w:lvlText w:val=""/>
+      <w:lvlJc w:val="left"/>
+      <w:pPr>
+        <w:tabs>
+          <w:tab w:val="num" w:pos="5040"/>
+        </w:tabs>
+        <w:ind w:left="5040" w:hanging="360"/>
+      </w:pPr>
+      <w:rPr>
+        <w:rFonts w:ascii="Wingdings" w:hAnsi="Wingdings" w:hint="default"/>
+        <w:sz w:val="20"/>
+      </w:rPr>
+    </w:lvl>
+    <w:lvl w:ilvl="7" w:tentative="1">
+      <w:start w:val="1"/>
+      <w:numFmt w:val="bullet"/>
+      <w:lvlText w:val=""/>
+      <w:lvlJc w:val="left"/>
+      <w:pPr>
+        <w:tabs>
+          <w:tab w:val="num" w:pos="5760"/>
+        </w:tabs>
+        <w:ind w:left="5760" w:hanging="360"/>
+      </w:pPr>
+      <w:rPr>
+        <w:rFonts w:ascii="Wingdings" w:hAnsi="Wingdings" w:hint="default"/>
+        <w:sz w:val="20"/>
+      </w:rPr>
+    </w:lvl>
+    <w:lvl w:ilvl="8" w:tentative="1">
+      <w:start w:val="1"/>
+      <w:numFmt w:val="bullet"/>
+      <w:lvlText w:val=""/>
+      <w:lvlJc w:val="left"/>
+      <w:pPr>
+        <w:tabs>
+          <w:tab w:val="num" w:pos="6480"/>
+        </w:tabs>
+        <w:ind w:left="6480" w:hanging="360"/>
+      </w:pPr>
+      <w:rPr>
+        <w:rFonts w:ascii="Wingdings" w:hAnsi="Wingdings" w:hint="default"/>
+        <w:sz w:val="20"/>
+      </w:rPr>
+    </w:lvl>
+  </w:abstractNum>
   <w:num w:numId="1" w16cid:durableId="83696045">
+    <w:abstractNumId w:val="15"/>
+  </w:num>
+  <w:num w:numId="2" w16cid:durableId="1580289154">
+    <w:abstractNumId w:val="17"/>
+  </w:num>
+  <w:num w:numId="3" w16cid:durableId="288709356">
+    <w:abstractNumId w:val="14"/>
+  </w:num>
+  <w:num w:numId="4" w16cid:durableId="1936089565">
+    <w:abstractNumId w:val="6"/>
+  </w:num>
+  <w:num w:numId="5" w16cid:durableId="1758016245">
+    <w:abstractNumId w:val="9"/>
+  </w:num>
+  <w:num w:numId="6" w16cid:durableId="935791271">
+    <w:abstractNumId w:val="8"/>
+  </w:num>
+  <w:num w:numId="7" w16cid:durableId="323509635">
     <w:abstractNumId w:val="11"/>
   </w:num>
-  <w:num w:numId="2" w16cid:durableId="1580289154">
-    <w:abstractNumId w:val="12"/>
-  </w:num>
-  <w:num w:numId="3" w16cid:durableId="288709356">
-    <w:abstractNumId w:val="10"/>
-  </w:num>
-  <w:num w:numId="4" w16cid:durableId="1936089565">
+  <w:num w:numId="8" w16cid:durableId="1489906941">
     <w:abstractNumId w:val="4"/>
-  </w:num>
-  <w:num w:numId="5" w16cid:durableId="1758016245">
-    <w:abstractNumId w:val="6"/>
-  </w:num>
-  <w:num w:numId="6" w16cid:durableId="935791271">
-    <w:abstractNumId w:val="5"/>
-  </w:num>
-  <w:num w:numId="7" w16cid:durableId="323509635">
-    <w:abstractNumId w:val="8"/>
-  </w:num>
-  <w:num w:numId="8" w16cid:durableId="1489906941">
-    <w:abstractNumId w:val="3"/>
   </w:num>
   <w:num w:numId="9" w16cid:durableId="1732998021">
     <w:abstractNumId w:val="0"/>
   </w:num>
   <w:num w:numId="10" w16cid:durableId="830364088">
+    <w:abstractNumId w:val="10"/>
+  </w:num>
+  <w:num w:numId="11" w16cid:durableId="536770821">
+    <w:abstractNumId w:val="13"/>
+  </w:num>
+  <w:num w:numId="12" w16cid:durableId="1513228853">
+    <w:abstractNumId w:val="2"/>
+  </w:num>
+  <w:num w:numId="13" w16cid:durableId="861628966">
+    <w:abstractNumId w:val="3"/>
+  </w:num>
+  <w:num w:numId="14" w16cid:durableId="958335522">
+    <w:abstractNumId w:val="1"/>
+  </w:num>
+  <w:num w:numId="15" w16cid:durableId="1337684670">
+    <w:abstractNumId w:val="16"/>
+  </w:num>
+  <w:num w:numId="16" w16cid:durableId="804616292">
     <w:abstractNumId w:val="7"/>
   </w:num>
-  <w:num w:numId="11" w16cid:durableId="536770821">
-    <w:abstractNumId w:val="9"/>
+  <w:num w:numId="17" w16cid:durableId="488519715">
+    <w:abstractNumId w:val="18"/>
   </w:num>
-  <w:num w:numId="12" w16cid:durableId="1513228853">
-    <w:abstractNumId w:val="1"/>
+  <w:num w:numId="18" w16cid:durableId="1180925520">
+    <w:abstractNumId w:val="12"/>
   </w:num>
-  <w:num w:numId="13" w16cid:durableId="861628966">
-    <w:abstractNumId w:val="2"/>
+  <w:num w:numId="19" w16cid:durableId="601962676">
+    <w:abstractNumId w:val="5"/>
+  </w:num>
+  <w:num w:numId="20" w16cid:durableId="333000546">
+    <w:abstractNumId w:val="20"/>
+  </w:num>
+  <w:num w:numId="21" w16cid:durableId="148595007">
+    <w:abstractNumId w:val="19"/>
   </w:num>
 </w:numbering>
 </file>
@@ -5428,11 +8204,12 @@
   <w:style w:type="paragraph" w:default="1" w:styleId="Normal">
     <w:name w:val="Normal"/>
     <w:qFormat/>
-    <w:rsid w:val="00900390"/>
+    <w:rsid w:val="007D66DA"/>
   </w:style>
   <w:style w:type="character" w:default="1" w:styleId="DefaultParagraphFont">
     <w:name w:val="Default Paragraph Font"/>
     <w:uiPriority w:val="1"/>
+    <w:semiHidden/>
     <w:unhideWhenUsed/>
   </w:style>
   <w:style w:type="table" w:default="1" w:styleId="TableNormal">

</xml_diff>